<commit_message>
Cập nhật lỗi định dạng Resume.
</commit_message>
<xml_diff>
--- a/resume/Nguyen-Duy-Bang-CV.docx
+++ b/resume/Nguyen-Duy-Bang-CV.docx
@@ -1,6 +1,6 @@
 
 <file path=word/document.xml><?xml version="1.0" encoding="utf-8"?>
-<w:document xmlns:wpc="http://schemas.microsoft.com/office/word/2010/wordprocessingCanvas" xmlns:cx="http://schemas.microsoft.com/office/drawing/2014/chartex" xmlns:cx1="http://schemas.microsoft.com/office/drawing/2015/9/8/chartex" xmlns:cx2="http://schemas.microsoft.com/office/drawing/2015/10/21/chartex" xmlns:cx3="http://schemas.microsoft.com/office/drawing/2016/5/9/chartex" xmlns:cx4="http://schemas.microsoft.com/office/drawing/2016/5/10/chartex" xmlns:cx5="http://schemas.microsoft.com/office/drawing/2016/5/11/chartex" xmlns:cx6="http://schemas.microsoft.com/office/drawing/2016/5/12/chartex" xmlns:cx7="http://schemas.microsoft.com/office/drawing/2016/5/13/chartex" xmlns:cx8="http://schemas.microsoft.com/office/drawing/2016/5/14/chartex" xmlns:mc="http://schemas.openxmlformats.org/markup-compatibility/2006" xmlns:aink="http://schemas.microsoft.com/office/drawing/2016/ink" xmlns:am3d="http://schemas.microsoft.com/office/drawing/2017/model3d" xmlns:o="urn:schemas-microsoft-com:office:office" xmlns:r="http://schemas.openxmlformats.org/officeDocument/2006/relationships" xmlns:m="http://schemas.openxmlformats.org/officeDocument/2006/math" xmlns:v="urn:schemas-microsoft-com:vml" xmlns:wp14="http://schemas.microsoft.com/office/word/2010/wordprocessingDrawing" xmlns:wp="http://schemas.openxmlformats.org/drawingml/2006/wordprocessingDrawing" xmlns:w10="urn:schemas-microsoft-com:office:word" xmlns:w="http://schemas.openxmlformats.org/wordprocessingml/2006/main" xmlns:w14="http://schemas.microsoft.com/office/word/2010/wordml" xmlns:w15="http://schemas.microsoft.com/office/word/2012/wordml" xmlns:w16cex="http://schemas.microsoft.com/office/word/2018/wordml/cex" xmlns:w16cid="http://schemas.microsoft.com/office/word/2016/wordml/cid" xmlns:w16="http://schemas.microsoft.com/office/word/2018/wordml" xmlns:w16se="http://schemas.microsoft.com/office/word/2015/wordml/symex" xmlns:wpg="http://schemas.microsoft.com/office/word/2010/wordprocessingGroup" xmlns:wpi="http://schemas.microsoft.com/office/word/2010/wordprocessingInk" xmlns:wne="http://schemas.microsoft.com/office/word/2006/wordml" xmlns:wps="http://schemas.microsoft.com/office/word/2010/wordprocessingShape" mc:Ignorable="w14 w15 w16se w16cid w16 w16cex wp14">
+<w:document xmlns:wpc="http://schemas.microsoft.com/office/word/2010/wordprocessingCanvas" xmlns:cx="http://schemas.microsoft.com/office/drawing/2014/chartex" xmlns:cx1="http://schemas.microsoft.com/office/drawing/2015/9/8/chartex" xmlns:cx2="http://schemas.microsoft.com/office/drawing/2015/10/21/chartex" xmlns:cx3="http://schemas.microsoft.com/office/drawing/2016/5/9/chartex" xmlns:cx4="http://schemas.microsoft.com/office/drawing/2016/5/10/chartex" xmlns:cx5="http://schemas.microsoft.com/office/drawing/2016/5/11/chartex" xmlns:cx6="http://schemas.microsoft.com/office/drawing/2016/5/12/chartex" xmlns:cx7="http://schemas.microsoft.com/office/drawing/2016/5/13/chartex" xmlns:cx8="http://schemas.microsoft.com/office/drawing/2016/5/14/chartex" xmlns:mc="http://schemas.openxmlformats.org/markup-compatibility/2006" xmlns:aink="http://schemas.microsoft.com/office/drawing/2016/ink" xmlns:am3d="http://schemas.microsoft.com/office/drawing/2017/model3d" xmlns:o="urn:schemas-microsoft-com:office:office" xmlns:r="http://schemas.openxmlformats.org/officeDocument/2006/relationships" xmlns:m="http://schemas.openxmlformats.org/officeDocument/2006/math" xmlns:v="urn:schemas-microsoft-com:vml" xmlns:wp14="http://schemas.microsoft.com/office/word/2010/wordprocessingDrawing" xmlns:wp="http://schemas.openxmlformats.org/drawingml/2006/wordprocessingDrawing" xmlns:w10="urn:schemas-microsoft-com:office:word" xmlns:w="http://schemas.openxmlformats.org/wordprocessingml/2006/main" xmlns:w14="http://schemas.microsoft.com/office/word/2010/wordml" xmlns:w15="http://schemas.microsoft.com/office/word/2012/wordml" xmlns:w16cex="http://schemas.microsoft.com/office/word/2018/wordml/cex" xmlns:w16cid="http://schemas.microsoft.com/office/word/2016/wordml/cid" xmlns:w16="http://schemas.microsoft.com/office/word/2018/wordml" xmlns:w16sdtdh="http://schemas.microsoft.com/office/word/2020/wordml/sdtdatahash" xmlns:w16se="http://schemas.microsoft.com/office/word/2015/wordml/symex" xmlns:wpg="http://schemas.microsoft.com/office/word/2010/wordprocessingGroup" xmlns:wpi="http://schemas.microsoft.com/office/word/2010/wordprocessingInk" xmlns:wne="http://schemas.microsoft.com/office/word/2006/wordml" xmlns:wps="http://schemas.microsoft.com/office/word/2010/wordprocessingShape" mc:Ignorable="w14 w15 w16se w16cid w16 w16cex w16sdtdh wp14">
   <w:body>
     <w:p>
       <w:pPr>
@@ -2251,7 +2251,25 @@
                 <w:sz w:val="22"/>
                 <w:szCs w:val="22"/>
               </w:rPr>
-              <w:t>2 years of experience in C or C++</w:t>
+              <w:t>2 years of experience in C</w:t>
+            </w:r>
+            <w:r>
+              <w:rPr>
+                <w:rFonts w:ascii="Courier New" w:hAnsi="Courier New" w:cs="Courier New"/>
+                <w:color w:val="404040"/>
+                <w:sz w:val="22"/>
+                <w:szCs w:val="22"/>
+              </w:rPr>
+              <w:t>/</w:t>
+            </w:r>
+            <w:r>
+              <w:rPr>
+                <w:rFonts w:ascii="Courier New" w:hAnsi="Courier New" w:cs="Courier New"/>
+                <w:color w:val="404040"/>
+                <w:sz w:val="22"/>
+                <w:szCs w:val="22"/>
+              </w:rPr>
+              <w:t>C++</w:t>
             </w:r>
             <w:r>
               <w:rPr>
@@ -3200,7 +3218,21 @@
                 <w:rFonts w:ascii="Courier New" w:hAnsi="Courier New" w:cs="Courier New"/>
                 <w:sz w:val="20"/>
               </w:rPr>
-              <w:t>Full Phase – MCAL drivers – AUTOSAR (RVC)</w:t>
+              <w:t>Full Phase</w:t>
+            </w:r>
+            <w:r>
+              <w:rPr>
+                <w:rFonts w:ascii="Courier New" w:hAnsi="Courier New" w:cs="Courier New"/>
+                <w:sz w:val="20"/>
+              </w:rPr>
+              <w:t>s</w:t>
+            </w:r>
+            <w:r>
+              <w:rPr>
+                <w:rFonts w:ascii="Courier New" w:hAnsi="Courier New" w:cs="Courier New"/>
+                <w:sz w:val="20"/>
+              </w:rPr>
+              <w:t xml:space="preserve"> – MCAL drivers – AUTOSAR (RVC)</w:t>
             </w:r>
           </w:p>
         </w:tc>
@@ -3444,6 +3476,13 @@
               <w:tab/>
               <w:t>Use project tracking tool – Redmine, Jira</w:t>
             </w:r>
+            <w:r>
+              <w:rPr>
+                <w:rFonts w:ascii="Courier New" w:hAnsi="Courier New" w:cs="Courier New"/>
+                <w:sz w:val="20"/>
+              </w:rPr>
+              <w:t>.</w:t>
+            </w:r>
           </w:p>
           <w:p>
             <w:pPr>
@@ -3467,6 +3506,13 @@
               </w:rPr>
               <w:tab/>
               <w:t>Experience in QA/QC workflow</w:t>
+            </w:r>
+            <w:r>
+              <w:rPr>
+                <w:rFonts w:ascii="Courier New" w:hAnsi="Courier New" w:cs="Courier New"/>
+                <w:sz w:val="20"/>
+              </w:rPr>
+              <w:t>.</w:t>
             </w:r>
           </w:p>
         </w:tc>
@@ -4974,7 +5020,7 @@
 </file>
 
 <file path=word/endnotes.xml><?xml version="1.0" encoding="utf-8"?>
-<w:endnotes xmlns:wpc="http://schemas.microsoft.com/office/word/2010/wordprocessingCanvas" xmlns:cx="http://schemas.microsoft.com/office/drawing/2014/chartex" xmlns:cx1="http://schemas.microsoft.com/office/drawing/2015/9/8/chartex" xmlns:cx2="http://schemas.microsoft.com/office/drawing/2015/10/21/chartex" xmlns:cx3="http://schemas.microsoft.com/office/drawing/2016/5/9/chartex" xmlns:cx4="http://schemas.microsoft.com/office/drawing/2016/5/10/chartex" xmlns:cx5="http://schemas.microsoft.com/office/drawing/2016/5/11/chartex" xmlns:cx6="http://schemas.microsoft.com/office/drawing/2016/5/12/chartex" xmlns:cx7="http://schemas.microsoft.com/office/drawing/2016/5/13/chartex" xmlns:cx8="http://schemas.microsoft.com/office/drawing/2016/5/14/chartex" xmlns:mc="http://schemas.openxmlformats.org/markup-compatibility/2006" xmlns:aink="http://schemas.microsoft.com/office/drawing/2016/ink" xmlns:am3d="http://schemas.microsoft.com/office/drawing/2017/model3d" xmlns:o="urn:schemas-microsoft-com:office:office" xmlns:r="http://schemas.openxmlformats.org/officeDocument/2006/relationships" xmlns:m="http://schemas.openxmlformats.org/officeDocument/2006/math" xmlns:v="urn:schemas-microsoft-com:vml" xmlns:wp14="http://schemas.microsoft.com/office/word/2010/wordprocessingDrawing" xmlns:wp="http://schemas.openxmlformats.org/drawingml/2006/wordprocessingDrawing" xmlns:w10="urn:schemas-microsoft-com:office:word" xmlns:w="http://schemas.openxmlformats.org/wordprocessingml/2006/main" xmlns:w14="http://schemas.microsoft.com/office/word/2010/wordml" xmlns:w15="http://schemas.microsoft.com/office/word/2012/wordml" xmlns:w16cex="http://schemas.microsoft.com/office/word/2018/wordml/cex" xmlns:w16cid="http://schemas.microsoft.com/office/word/2016/wordml/cid" xmlns:w16="http://schemas.microsoft.com/office/word/2018/wordml" xmlns:w16se="http://schemas.microsoft.com/office/word/2015/wordml/symex" xmlns:wpg="http://schemas.microsoft.com/office/word/2010/wordprocessingGroup" xmlns:wpi="http://schemas.microsoft.com/office/word/2010/wordprocessingInk" xmlns:wne="http://schemas.microsoft.com/office/word/2006/wordml" xmlns:wps="http://schemas.microsoft.com/office/word/2010/wordprocessingShape" mc:Ignorable="w14 w15 w16se w16cid w16 w16cex wp14">
+<w:endnotes xmlns:wpc="http://schemas.microsoft.com/office/word/2010/wordprocessingCanvas" xmlns:cx="http://schemas.microsoft.com/office/drawing/2014/chartex" xmlns:cx1="http://schemas.microsoft.com/office/drawing/2015/9/8/chartex" xmlns:cx2="http://schemas.microsoft.com/office/drawing/2015/10/21/chartex" xmlns:cx3="http://schemas.microsoft.com/office/drawing/2016/5/9/chartex" xmlns:cx4="http://schemas.microsoft.com/office/drawing/2016/5/10/chartex" xmlns:cx5="http://schemas.microsoft.com/office/drawing/2016/5/11/chartex" xmlns:cx6="http://schemas.microsoft.com/office/drawing/2016/5/12/chartex" xmlns:cx7="http://schemas.microsoft.com/office/drawing/2016/5/13/chartex" xmlns:cx8="http://schemas.microsoft.com/office/drawing/2016/5/14/chartex" xmlns:mc="http://schemas.openxmlformats.org/markup-compatibility/2006" xmlns:aink="http://schemas.microsoft.com/office/drawing/2016/ink" xmlns:am3d="http://schemas.microsoft.com/office/drawing/2017/model3d" xmlns:o="urn:schemas-microsoft-com:office:office" xmlns:r="http://schemas.openxmlformats.org/officeDocument/2006/relationships" xmlns:m="http://schemas.openxmlformats.org/officeDocument/2006/math" xmlns:v="urn:schemas-microsoft-com:vml" xmlns:wp14="http://schemas.microsoft.com/office/word/2010/wordprocessingDrawing" xmlns:wp="http://schemas.openxmlformats.org/drawingml/2006/wordprocessingDrawing" xmlns:w10="urn:schemas-microsoft-com:office:word" xmlns:w="http://schemas.openxmlformats.org/wordprocessingml/2006/main" xmlns:w14="http://schemas.microsoft.com/office/word/2010/wordml" xmlns:w15="http://schemas.microsoft.com/office/word/2012/wordml" xmlns:w16cex="http://schemas.microsoft.com/office/word/2018/wordml/cex" xmlns:w16cid="http://schemas.microsoft.com/office/word/2016/wordml/cid" xmlns:w16="http://schemas.microsoft.com/office/word/2018/wordml" xmlns:w16sdtdh="http://schemas.microsoft.com/office/word/2020/wordml/sdtdatahash" xmlns:w16se="http://schemas.microsoft.com/office/word/2015/wordml/symex" xmlns:wpg="http://schemas.microsoft.com/office/word/2010/wordprocessingGroup" xmlns:wpi="http://schemas.microsoft.com/office/word/2010/wordprocessingInk" xmlns:wne="http://schemas.microsoft.com/office/word/2006/wordml" xmlns:wps="http://schemas.microsoft.com/office/word/2010/wordprocessingShape" mc:Ignorable="w14 w15 w16se w16cid w16 w16cex w16sdtdh wp14">
   <w:endnote w:type="separator" w:id="-1">
     <w:p>
       <w:pPr>
@@ -4999,7 +5045,7 @@
 </file>
 
 <file path=word/footer1.xml><?xml version="1.0" encoding="utf-8"?>
-<w:ftr xmlns:wpc="http://schemas.microsoft.com/office/word/2010/wordprocessingCanvas" xmlns:cx="http://schemas.microsoft.com/office/drawing/2014/chartex" xmlns:cx1="http://schemas.microsoft.com/office/drawing/2015/9/8/chartex" xmlns:cx2="http://schemas.microsoft.com/office/drawing/2015/10/21/chartex" xmlns:cx3="http://schemas.microsoft.com/office/drawing/2016/5/9/chartex" xmlns:cx4="http://schemas.microsoft.com/office/drawing/2016/5/10/chartex" xmlns:cx5="http://schemas.microsoft.com/office/drawing/2016/5/11/chartex" xmlns:cx6="http://schemas.microsoft.com/office/drawing/2016/5/12/chartex" xmlns:cx7="http://schemas.microsoft.com/office/drawing/2016/5/13/chartex" xmlns:cx8="http://schemas.microsoft.com/office/drawing/2016/5/14/chartex" xmlns:mc="http://schemas.openxmlformats.org/markup-compatibility/2006" xmlns:aink="http://schemas.microsoft.com/office/drawing/2016/ink" xmlns:am3d="http://schemas.microsoft.com/office/drawing/2017/model3d" xmlns:o="urn:schemas-microsoft-com:office:office" xmlns:r="http://schemas.openxmlformats.org/officeDocument/2006/relationships" xmlns:m="http://schemas.openxmlformats.org/officeDocument/2006/math" xmlns:v="urn:schemas-microsoft-com:vml" xmlns:wp14="http://schemas.microsoft.com/office/word/2010/wordprocessingDrawing" xmlns:wp="http://schemas.openxmlformats.org/drawingml/2006/wordprocessingDrawing" xmlns:w10="urn:schemas-microsoft-com:office:word" xmlns:w="http://schemas.openxmlformats.org/wordprocessingml/2006/main" xmlns:w14="http://schemas.microsoft.com/office/word/2010/wordml" xmlns:w15="http://schemas.microsoft.com/office/word/2012/wordml" xmlns:w16cex="http://schemas.microsoft.com/office/word/2018/wordml/cex" xmlns:w16cid="http://schemas.microsoft.com/office/word/2016/wordml/cid" xmlns:w16="http://schemas.microsoft.com/office/word/2018/wordml" xmlns:w16se="http://schemas.microsoft.com/office/word/2015/wordml/symex" xmlns:wpg="http://schemas.microsoft.com/office/word/2010/wordprocessingGroup" xmlns:wpi="http://schemas.microsoft.com/office/word/2010/wordprocessingInk" xmlns:wne="http://schemas.microsoft.com/office/word/2006/wordml" xmlns:wps="http://schemas.microsoft.com/office/word/2010/wordprocessingShape" mc:Ignorable="w14 w15 w16se w16cid w16 w16cex wp14">
+<w:ftr xmlns:wpc="http://schemas.microsoft.com/office/word/2010/wordprocessingCanvas" xmlns:cx="http://schemas.microsoft.com/office/drawing/2014/chartex" xmlns:cx1="http://schemas.microsoft.com/office/drawing/2015/9/8/chartex" xmlns:cx2="http://schemas.microsoft.com/office/drawing/2015/10/21/chartex" xmlns:cx3="http://schemas.microsoft.com/office/drawing/2016/5/9/chartex" xmlns:cx4="http://schemas.microsoft.com/office/drawing/2016/5/10/chartex" xmlns:cx5="http://schemas.microsoft.com/office/drawing/2016/5/11/chartex" xmlns:cx6="http://schemas.microsoft.com/office/drawing/2016/5/12/chartex" xmlns:cx7="http://schemas.microsoft.com/office/drawing/2016/5/13/chartex" xmlns:cx8="http://schemas.microsoft.com/office/drawing/2016/5/14/chartex" xmlns:mc="http://schemas.openxmlformats.org/markup-compatibility/2006" xmlns:aink="http://schemas.microsoft.com/office/drawing/2016/ink" xmlns:am3d="http://schemas.microsoft.com/office/drawing/2017/model3d" xmlns:o="urn:schemas-microsoft-com:office:office" xmlns:r="http://schemas.openxmlformats.org/officeDocument/2006/relationships" xmlns:m="http://schemas.openxmlformats.org/officeDocument/2006/math" xmlns:v="urn:schemas-microsoft-com:vml" xmlns:wp14="http://schemas.microsoft.com/office/word/2010/wordprocessingDrawing" xmlns:wp="http://schemas.openxmlformats.org/drawingml/2006/wordprocessingDrawing" xmlns:w10="urn:schemas-microsoft-com:office:word" xmlns:w="http://schemas.openxmlformats.org/wordprocessingml/2006/main" xmlns:w14="http://schemas.microsoft.com/office/word/2010/wordml" xmlns:w15="http://schemas.microsoft.com/office/word/2012/wordml" xmlns:w16cex="http://schemas.microsoft.com/office/word/2018/wordml/cex" xmlns:w16cid="http://schemas.microsoft.com/office/word/2016/wordml/cid" xmlns:w16="http://schemas.microsoft.com/office/word/2018/wordml" xmlns:w16sdtdh="http://schemas.microsoft.com/office/word/2020/wordml/sdtdatahash" xmlns:w16se="http://schemas.microsoft.com/office/word/2015/wordml/symex" xmlns:wpg="http://schemas.microsoft.com/office/word/2010/wordprocessingGroup" xmlns:wpi="http://schemas.microsoft.com/office/word/2010/wordprocessingInk" xmlns:wne="http://schemas.microsoft.com/office/word/2006/wordml" xmlns:wps="http://schemas.microsoft.com/office/word/2010/wordprocessingShape" mc:Ignorable="w14 w15 w16se w16cid w16 w16cex w16sdtdh wp14">
   <w:tbl>
     <w:tblPr>
       <w:tblW w:w="5000" w:type="pct"/>
@@ -5125,7 +5171,7 @@
 </file>
 
 <file path=word/footnotes.xml><?xml version="1.0" encoding="utf-8"?>
-<w:footnotes xmlns:wpc="http://schemas.microsoft.com/office/word/2010/wordprocessingCanvas" xmlns:cx="http://schemas.microsoft.com/office/drawing/2014/chartex" xmlns:cx1="http://schemas.microsoft.com/office/drawing/2015/9/8/chartex" xmlns:cx2="http://schemas.microsoft.com/office/drawing/2015/10/21/chartex" xmlns:cx3="http://schemas.microsoft.com/office/drawing/2016/5/9/chartex" xmlns:cx4="http://schemas.microsoft.com/office/drawing/2016/5/10/chartex" xmlns:cx5="http://schemas.microsoft.com/office/drawing/2016/5/11/chartex" xmlns:cx6="http://schemas.microsoft.com/office/drawing/2016/5/12/chartex" xmlns:cx7="http://schemas.microsoft.com/office/drawing/2016/5/13/chartex" xmlns:cx8="http://schemas.microsoft.com/office/drawing/2016/5/14/chartex" xmlns:mc="http://schemas.openxmlformats.org/markup-compatibility/2006" xmlns:aink="http://schemas.microsoft.com/office/drawing/2016/ink" xmlns:am3d="http://schemas.microsoft.com/office/drawing/2017/model3d" xmlns:o="urn:schemas-microsoft-com:office:office" xmlns:r="http://schemas.openxmlformats.org/officeDocument/2006/relationships" xmlns:m="http://schemas.openxmlformats.org/officeDocument/2006/math" xmlns:v="urn:schemas-microsoft-com:vml" xmlns:wp14="http://schemas.microsoft.com/office/word/2010/wordprocessingDrawing" xmlns:wp="http://schemas.openxmlformats.org/drawingml/2006/wordprocessingDrawing" xmlns:w10="urn:schemas-microsoft-com:office:word" xmlns:w="http://schemas.openxmlformats.org/wordprocessingml/2006/main" xmlns:w14="http://schemas.microsoft.com/office/word/2010/wordml" xmlns:w15="http://schemas.microsoft.com/office/word/2012/wordml" xmlns:w16cex="http://schemas.microsoft.com/office/word/2018/wordml/cex" xmlns:w16cid="http://schemas.microsoft.com/office/word/2016/wordml/cid" xmlns:w16="http://schemas.microsoft.com/office/word/2018/wordml" xmlns:w16se="http://schemas.microsoft.com/office/word/2015/wordml/symex" xmlns:wpg="http://schemas.microsoft.com/office/word/2010/wordprocessingGroup" xmlns:wpi="http://schemas.microsoft.com/office/word/2010/wordprocessingInk" xmlns:wne="http://schemas.microsoft.com/office/word/2006/wordml" xmlns:wps="http://schemas.microsoft.com/office/word/2010/wordprocessingShape" mc:Ignorable="w14 w15 w16se w16cid w16 w16cex wp14">
+<w:footnotes xmlns:wpc="http://schemas.microsoft.com/office/word/2010/wordprocessingCanvas" xmlns:cx="http://schemas.microsoft.com/office/drawing/2014/chartex" xmlns:cx1="http://schemas.microsoft.com/office/drawing/2015/9/8/chartex" xmlns:cx2="http://schemas.microsoft.com/office/drawing/2015/10/21/chartex" xmlns:cx3="http://schemas.microsoft.com/office/drawing/2016/5/9/chartex" xmlns:cx4="http://schemas.microsoft.com/office/drawing/2016/5/10/chartex" xmlns:cx5="http://schemas.microsoft.com/office/drawing/2016/5/11/chartex" xmlns:cx6="http://schemas.microsoft.com/office/drawing/2016/5/12/chartex" xmlns:cx7="http://schemas.microsoft.com/office/drawing/2016/5/13/chartex" xmlns:cx8="http://schemas.microsoft.com/office/drawing/2016/5/14/chartex" xmlns:mc="http://schemas.openxmlformats.org/markup-compatibility/2006" xmlns:aink="http://schemas.microsoft.com/office/drawing/2016/ink" xmlns:am3d="http://schemas.microsoft.com/office/drawing/2017/model3d" xmlns:o="urn:schemas-microsoft-com:office:office" xmlns:r="http://schemas.openxmlformats.org/officeDocument/2006/relationships" xmlns:m="http://schemas.openxmlformats.org/officeDocument/2006/math" xmlns:v="urn:schemas-microsoft-com:vml" xmlns:wp14="http://schemas.microsoft.com/office/word/2010/wordprocessingDrawing" xmlns:wp="http://schemas.openxmlformats.org/drawingml/2006/wordprocessingDrawing" xmlns:w10="urn:schemas-microsoft-com:office:word" xmlns:w="http://schemas.openxmlformats.org/wordprocessingml/2006/main" xmlns:w14="http://schemas.microsoft.com/office/word/2010/wordml" xmlns:w15="http://schemas.microsoft.com/office/word/2012/wordml" xmlns:w16cex="http://schemas.microsoft.com/office/word/2018/wordml/cex" xmlns:w16cid="http://schemas.microsoft.com/office/word/2016/wordml/cid" xmlns:w16="http://schemas.microsoft.com/office/word/2018/wordml" xmlns:w16sdtdh="http://schemas.microsoft.com/office/word/2020/wordml/sdtdatahash" xmlns:w16se="http://schemas.microsoft.com/office/word/2015/wordml/symex" xmlns:wpg="http://schemas.microsoft.com/office/word/2010/wordprocessingGroup" xmlns:wpi="http://schemas.microsoft.com/office/word/2010/wordprocessingInk" xmlns:wne="http://schemas.microsoft.com/office/word/2006/wordml" xmlns:wps="http://schemas.microsoft.com/office/word/2010/wordprocessingShape" mc:Ignorable="w14 w15 w16se w16cid w16 w16cex w16sdtdh wp14">
   <w:footnote w:type="separator" w:id="-1">
     <w:p>
       <w:pPr>
@@ -5150,7 +5196,7 @@
 </file>
 
 <file path=word/numbering.xml><?xml version="1.0" encoding="utf-8"?>
-<w:numbering xmlns:wpc="http://schemas.microsoft.com/office/word/2010/wordprocessingCanvas" xmlns:cx="http://schemas.microsoft.com/office/drawing/2014/chartex" xmlns:cx1="http://schemas.microsoft.com/office/drawing/2015/9/8/chartex" xmlns:cx2="http://schemas.microsoft.com/office/drawing/2015/10/21/chartex" xmlns:cx3="http://schemas.microsoft.com/office/drawing/2016/5/9/chartex" xmlns:cx4="http://schemas.microsoft.com/office/drawing/2016/5/10/chartex" xmlns:cx5="http://schemas.microsoft.com/office/drawing/2016/5/11/chartex" xmlns:cx6="http://schemas.microsoft.com/office/drawing/2016/5/12/chartex" xmlns:cx7="http://schemas.microsoft.com/office/drawing/2016/5/13/chartex" xmlns:cx8="http://schemas.microsoft.com/office/drawing/2016/5/14/chartex" xmlns:mc="http://schemas.openxmlformats.org/markup-compatibility/2006" xmlns:aink="http://schemas.microsoft.com/office/drawing/2016/ink" xmlns:am3d="http://schemas.microsoft.com/office/drawing/2017/model3d" xmlns:o="urn:schemas-microsoft-com:office:office" xmlns:r="http://schemas.openxmlformats.org/officeDocument/2006/relationships" xmlns:m="http://schemas.openxmlformats.org/officeDocument/2006/math" xmlns:v="urn:schemas-microsoft-com:vml" xmlns:wp14="http://schemas.microsoft.com/office/word/2010/wordprocessingDrawing" xmlns:wp="http://schemas.openxmlformats.org/drawingml/2006/wordprocessingDrawing" xmlns:w10="urn:schemas-microsoft-com:office:word" xmlns:w="http://schemas.openxmlformats.org/wordprocessingml/2006/main" xmlns:w14="http://schemas.microsoft.com/office/word/2010/wordml" xmlns:w15="http://schemas.microsoft.com/office/word/2012/wordml" xmlns:w16cex="http://schemas.microsoft.com/office/word/2018/wordml/cex" xmlns:w16cid="http://schemas.microsoft.com/office/word/2016/wordml/cid" xmlns:w16="http://schemas.microsoft.com/office/word/2018/wordml" xmlns:w16se="http://schemas.microsoft.com/office/word/2015/wordml/symex" xmlns:wpg="http://schemas.microsoft.com/office/word/2010/wordprocessingGroup" xmlns:wpi="http://schemas.microsoft.com/office/word/2010/wordprocessingInk" xmlns:wne="http://schemas.microsoft.com/office/word/2006/wordml" xmlns:wps="http://schemas.microsoft.com/office/word/2010/wordprocessingShape" mc:Ignorable="w14 w15 w16se w16cid w16 w16cex wp14">
+<w:numbering xmlns:wpc="http://schemas.microsoft.com/office/word/2010/wordprocessingCanvas" xmlns:cx="http://schemas.microsoft.com/office/drawing/2014/chartex" xmlns:cx1="http://schemas.microsoft.com/office/drawing/2015/9/8/chartex" xmlns:cx2="http://schemas.microsoft.com/office/drawing/2015/10/21/chartex" xmlns:cx3="http://schemas.microsoft.com/office/drawing/2016/5/9/chartex" xmlns:cx4="http://schemas.microsoft.com/office/drawing/2016/5/10/chartex" xmlns:cx5="http://schemas.microsoft.com/office/drawing/2016/5/11/chartex" xmlns:cx6="http://schemas.microsoft.com/office/drawing/2016/5/12/chartex" xmlns:cx7="http://schemas.microsoft.com/office/drawing/2016/5/13/chartex" xmlns:cx8="http://schemas.microsoft.com/office/drawing/2016/5/14/chartex" xmlns:mc="http://schemas.openxmlformats.org/markup-compatibility/2006" xmlns:aink="http://schemas.microsoft.com/office/drawing/2016/ink" xmlns:am3d="http://schemas.microsoft.com/office/drawing/2017/model3d" xmlns:o="urn:schemas-microsoft-com:office:office" xmlns:r="http://schemas.openxmlformats.org/officeDocument/2006/relationships" xmlns:m="http://schemas.openxmlformats.org/officeDocument/2006/math" xmlns:v="urn:schemas-microsoft-com:vml" xmlns:wp14="http://schemas.microsoft.com/office/word/2010/wordprocessingDrawing" xmlns:wp="http://schemas.openxmlformats.org/drawingml/2006/wordprocessingDrawing" xmlns:w10="urn:schemas-microsoft-com:office:word" xmlns:w="http://schemas.openxmlformats.org/wordprocessingml/2006/main" xmlns:w14="http://schemas.microsoft.com/office/word/2010/wordml" xmlns:w15="http://schemas.microsoft.com/office/word/2012/wordml" xmlns:w16cex="http://schemas.microsoft.com/office/word/2018/wordml/cex" xmlns:w16cid="http://schemas.microsoft.com/office/word/2016/wordml/cid" xmlns:w16="http://schemas.microsoft.com/office/word/2018/wordml" xmlns:w16sdtdh="http://schemas.microsoft.com/office/word/2020/wordml/sdtdatahash" xmlns:w16se="http://schemas.microsoft.com/office/word/2015/wordml/symex" xmlns:wpg="http://schemas.microsoft.com/office/word/2010/wordprocessingGroup" xmlns:wpi="http://schemas.microsoft.com/office/word/2010/wordprocessingInk" xmlns:wne="http://schemas.microsoft.com/office/word/2006/wordml" xmlns:wps="http://schemas.microsoft.com/office/word/2010/wordprocessingShape" mc:Ignorable="w14 w15 w16se w16cid w16 w16cex w16sdtdh wp14">
   <w:abstractNum w:abstractNumId="0" w15:restartNumberingAfterBreak="0">
     <w:nsid w:val="00000402"/>
     <w:multiLevelType w:val="multilevel"/>
@@ -5374,7 +5420,7 @@
 </file>
 
 <file path=word/styles.xml><?xml version="1.0" encoding="utf-8"?>
-<w:styles xmlns:mc="http://schemas.openxmlformats.org/markup-compatibility/2006" xmlns:r="http://schemas.openxmlformats.org/officeDocument/2006/relationships" xmlns:w="http://schemas.openxmlformats.org/wordprocessingml/2006/main" xmlns:w14="http://schemas.microsoft.com/office/word/2010/wordml" xmlns:w15="http://schemas.microsoft.com/office/word/2012/wordml" xmlns:w16cex="http://schemas.microsoft.com/office/word/2018/wordml/cex" xmlns:w16cid="http://schemas.microsoft.com/office/word/2016/wordml/cid" xmlns:w16="http://schemas.microsoft.com/office/word/2018/wordml" xmlns:w16se="http://schemas.microsoft.com/office/word/2015/wordml/symex" mc:Ignorable="w14 w15 w16se w16cid w16 w16cex">
+<w:styles xmlns:mc="http://schemas.openxmlformats.org/markup-compatibility/2006" xmlns:r="http://schemas.openxmlformats.org/officeDocument/2006/relationships" xmlns:w="http://schemas.openxmlformats.org/wordprocessingml/2006/main" xmlns:w14="http://schemas.microsoft.com/office/word/2010/wordml" xmlns:w15="http://schemas.microsoft.com/office/word/2012/wordml" xmlns:w16cex="http://schemas.microsoft.com/office/word/2018/wordml/cex" xmlns:w16cid="http://schemas.microsoft.com/office/word/2016/wordml/cid" xmlns:w16="http://schemas.microsoft.com/office/word/2018/wordml" xmlns:w16sdtdh="http://schemas.microsoft.com/office/word/2020/wordml/sdtdatahash" xmlns:w16se="http://schemas.microsoft.com/office/word/2015/wordml/symex" mc:Ignorable="w14 w15 w16se w16cid w16 w16cex w16sdtdh">
   <w:docDefaults>
     <w:rPrDefault>
       <w:rPr>
@@ -5496,6 +5542,7 @@
     <w:lsdException w:name="HTML Sample" w:semiHidden="1" w:unhideWhenUsed="1"/>
     <w:lsdException w:name="HTML Typewriter" w:semiHidden="1" w:unhideWhenUsed="1"/>
     <w:lsdException w:name="HTML Variable" w:semiHidden="1" w:unhideWhenUsed="1"/>
+    <w:lsdException w:name="Normal Table" w:semiHidden="1" w:unhideWhenUsed="1"/>
     <w:lsdException w:name="annotation subject" w:semiHidden="1" w:unhideWhenUsed="1"/>
     <w:lsdException w:name="No List" w:semiHidden="1" w:unhideWhenUsed="1"/>
     <w:lsdException w:name="Outline List 1" w:semiHidden="1" w:unhideWhenUsed="1"/>
@@ -5538,8 +5585,11 @@
     <w:lsdException w:name="Table Contemporary" w:semiHidden="1" w:unhideWhenUsed="1"/>
     <w:lsdException w:name="Table Elegant" w:semiHidden="1" w:unhideWhenUsed="1"/>
     <w:lsdException w:name="Table Professional" w:semiHidden="1" w:unhideWhenUsed="1"/>
+    <w:lsdException w:name="Table Subtle 1" w:semiHidden="1" w:unhideWhenUsed="1"/>
     <w:lsdException w:name="Table Subtle 2" w:semiHidden="1" w:unhideWhenUsed="1"/>
     <w:lsdException w:name="Table Web 1" w:semiHidden="1" w:unhideWhenUsed="1"/>
+    <w:lsdException w:name="Table Web 2" w:semiHidden="1" w:unhideWhenUsed="1"/>
+    <w:lsdException w:name="Table Web 3" w:semiHidden="1" w:unhideWhenUsed="1"/>
     <w:lsdException w:name="Balloon Text" w:semiHidden="1" w:unhideWhenUsed="1"/>
     <w:lsdException w:name="Table Grid" w:uiPriority="39"/>
     <w:lsdException w:name="Table Theme" w:semiHidden="1" w:unhideWhenUsed="1"/>
@@ -6365,7 +6415,7 @@
 </file>
 
 <file path=word/glossary/document.xml><?xml version="1.0" encoding="utf-8"?>
-<w:glossaryDocument xmlns:wpc="http://schemas.microsoft.com/office/word/2010/wordprocessingCanvas" xmlns:cx="http://schemas.microsoft.com/office/drawing/2014/chartex" xmlns:cx1="http://schemas.microsoft.com/office/drawing/2015/9/8/chartex" xmlns:cx2="http://schemas.microsoft.com/office/drawing/2015/10/21/chartex" xmlns:cx3="http://schemas.microsoft.com/office/drawing/2016/5/9/chartex" xmlns:cx4="http://schemas.microsoft.com/office/drawing/2016/5/10/chartex" xmlns:cx5="http://schemas.microsoft.com/office/drawing/2016/5/11/chartex" xmlns:cx6="http://schemas.microsoft.com/office/drawing/2016/5/12/chartex" xmlns:cx7="http://schemas.microsoft.com/office/drawing/2016/5/13/chartex" xmlns:cx8="http://schemas.microsoft.com/office/drawing/2016/5/14/chartex" xmlns:mc="http://schemas.openxmlformats.org/markup-compatibility/2006" xmlns:aink="http://schemas.microsoft.com/office/drawing/2016/ink" xmlns:am3d="http://schemas.microsoft.com/office/drawing/2017/model3d" xmlns:o="urn:schemas-microsoft-com:office:office" xmlns:r="http://schemas.openxmlformats.org/officeDocument/2006/relationships" xmlns:m="http://schemas.openxmlformats.org/officeDocument/2006/math" xmlns:v="urn:schemas-microsoft-com:vml" xmlns:wp14="http://schemas.microsoft.com/office/word/2010/wordprocessingDrawing" xmlns:wp="http://schemas.openxmlformats.org/drawingml/2006/wordprocessingDrawing" xmlns:w10="urn:schemas-microsoft-com:office:word" xmlns:w="http://schemas.openxmlformats.org/wordprocessingml/2006/main" xmlns:w14="http://schemas.microsoft.com/office/word/2010/wordml" xmlns:w15="http://schemas.microsoft.com/office/word/2012/wordml" xmlns:w16cex="http://schemas.microsoft.com/office/word/2018/wordml/cex" xmlns:w16cid="http://schemas.microsoft.com/office/word/2016/wordml/cid" xmlns:w16="http://schemas.microsoft.com/office/word/2018/wordml" xmlns:w16se="http://schemas.microsoft.com/office/word/2015/wordml/symex" xmlns:wpg="http://schemas.microsoft.com/office/word/2010/wordprocessingGroup" xmlns:wpi="http://schemas.microsoft.com/office/word/2010/wordprocessingInk" xmlns:wne="http://schemas.microsoft.com/office/word/2006/wordml" xmlns:wps="http://schemas.microsoft.com/office/word/2010/wordprocessingShape" mc:Ignorable="w14 w15 w16se w16cid w16 w16cex wp14">
+<w:glossaryDocument xmlns:wpc="http://schemas.microsoft.com/office/word/2010/wordprocessingCanvas" xmlns:cx="http://schemas.microsoft.com/office/drawing/2014/chartex" xmlns:cx1="http://schemas.microsoft.com/office/drawing/2015/9/8/chartex" xmlns:cx2="http://schemas.microsoft.com/office/drawing/2015/10/21/chartex" xmlns:cx3="http://schemas.microsoft.com/office/drawing/2016/5/9/chartex" xmlns:cx4="http://schemas.microsoft.com/office/drawing/2016/5/10/chartex" xmlns:cx5="http://schemas.microsoft.com/office/drawing/2016/5/11/chartex" xmlns:cx6="http://schemas.microsoft.com/office/drawing/2016/5/12/chartex" xmlns:cx7="http://schemas.microsoft.com/office/drawing/2016/5/13/chartex" xmlns:cx8="http://schemas.microsoft.com/office/drawing/2016/5/14/chartex" xmlns:mc="http://schemas.openxmlformats.org/markup-compatibility/2006" xmlns:aink="http://schemas.microsoft.com/office/drawing/2016/ink" xmlns:am3d="http://schemas.microsoft.com/office/drawing/2017/model3d" xmlns:o="urn:schemas-microsoft-com:office:office" xmlns:r="http://schemas.openxmlformats.org/officeDocument/2006/relationships" xmlns:m="http://schemas.openxmlformats.org/officeDocument/2006/math" xmlns:v="urn:schemas-microsoft-com:vml" xmlns:wp14="http://schemas.microsoft.com/office/word/2010/wordprocessingDrawing" xmlns:wp="http://schemas.openxmlformats.org/drawingml/2006/wordprocessingDrawing" xmlns:w10="urn:schemas-microsoft-com:office:word" xmlns:w="http://schemas.openxmlformats.org/wordprocessingml/2006/main" xmlns:w14="http://schemas.microsoft.com/office/word/2010/wordml" xmlns:w15="http://schemas.microsoft.com/office/word/2012/wordml" xmlns:w16cex="http://schemas.microsoft.com/office/word/2018/wordml/cex" xmlns:w16cid="http://schemas.microsoft.com/office/word/2016/wordml/cid" xmlns:w16="http://schemas.microsoft.com/office/word/2018/wordml" xmlns:w16sdtdh="http://schemas.microsoft.com/office/word/2020/wordml/sdtdatahash" xmlns:w16se="http://schemas.microsoft.com/office/word/2015/wordml/symex" xmlns:wpg="http://schemas.microsoft.com/office/word/2010/wordprocessingGroup" xmlns:wpi="http://schemas.microsoft.com/office/word/2010/wordprocessingInk" xmlns:wne="http://schemas.microsoft.com/office/word/2006/wordml" xmlns:wps="http://schemas.microsoft.com/office/word/2010/wordprocessingShape" mc:Ignorable="w14 w15 w16se w16cid w16 w16cex w16sdtdh wp14">
   <w:docParts>
     <w:docPart>
       <w:docPartPr>
@@ -6402,7 +6452,7 @@
 </file>
 
 <file path=word/glossary/fontTable.xml><?xml version="1.0" encoding="utf-8"?>
-<w:fonts xmlns:mc="http://schemas.openxmlformats.org/markup-compatibility/2006" xmlns:r="http://schemas.openxmlformats.org/officeDocument/2006/relationships" xmlns:w="http://schemas.openxmlformats.org/wordprocessingml/2006/main" xmlns:w14="http://schemas.microsoft.com/office/word/2010/wordml" xmlns:w15="http://schemas.microsoft.com/office/word/2012/wordml" xmlns:w16cex="http://schemas.microsoft.com/office/word/2018/wordml/cex" xmlns:w16cid="http://schemas.microsoft.com/office/word/2016/wordml/cid" xmlns:w16="http://schemas.microsoft.com/office/word/2018/wordml" xmlns:w16se="http://schemas.microsoft.com/office/word/2015/wordml/symex" mc:Ignorable="w14 w15 w16se w16cid w16 w16cex">
+<w:fonts xmlns:mc="http://schemas.openxmlformats.org/markup-compatibility/2006" xmlns:r="http://schemas.openxmlformats.org/officeDocument/2006/relationships" xmlns:w="http://schemas.openxmlformats.org/wordprocessingml/2006/main" xmlns:w14="http://schemas.microsoft.com/office/word/2010/wordml" xmlns:w15="http://schemas.microsoft.com/office/word/2012/wordml" xmlns:w16cex="http://schemas.microsoft.com/office/word/2018/wordml/cex" xmlns:w16cid="http://schemas.microsoft.com/office/word/2016/wordml/cid" xmlns:w16="http://schemas.microsoft.com/office/word/2018/wordml" xmlns:w16sdtdh="http://schemas.microsoft.com/office/word/2020/wordml/sdtdatahash" xmlns:w16se="http://schemas.microsoft.com/office/word/2015/wordml/symex" mc:Ignorable="w14 w15 w16se w16cid w16 w16cex w16sdtdh">
   <w:font w:name="Times New Roman">
     <w:panose1 w:val="02020603050405020304"/>
     <w:charset w:val="00"/>
@@ -6456,7 +6506,7 @@
 </file>
 
 <file path=word/glossary/settings.xml><?xml version="1.0" encoding="utf-8"?>
-<w:settings xmlns:mc="http://schemas.openxmlformats.org/markup-compatibility/2006" xmlns:o="urn:schemas-microsoft-com:office:office" xmlns:r="http://schemas.openxmlformats.org/officeDocument/2006/relationships" xmlns:m="http://schemas.openxmlformats.org/officeDocument/2006/math" xmlns:v="urn:schemas-microsoft-com:vml" xmlns:w10="urn:schemas-microsoft-com:office:word" xmlns:w="http://schemas.openxmlformats.org/wordprocessingml/2006/main" xmlns:w14="http://schemas.microsoft.com/office/word/2010/wordml" xmlns:w15="http://schemas.microsoft.com/office/word/2012/wordml" xmlns:w16cex="http://schemas.microsoft.com/office/word/2018/wordml/cex" xmlns:w16cid="http://schemas.microsoft.com/office/word/2016/wordml/cid" xmlns:w16="http://schemas.microsoft.com/office/word/2018/wordml" xmlns:w16se="http://schemas.microsoft.com/office/word/2015/wordml/symex" xmlns:sl="http://schemas.openxmlformats.org/schemaLibrary/2006/main" mc:Ignorable="w14 w15 w16se w16cid w16 w16cex">
+<w:settings xmlns:mc="http://schemas.openxmlformats.org/markup-compatibility/2006" xmlns:o="urn:schemas-microsoft-com:office:office" xmlns:r="http://schemas.openxmlformats.org/officeDocument/2006/relationships" xmlns:m="http://schemas.openxmlformats.org/officeDocument/2006/math" xmlns:v="urn:schemas-microsoft-com:vml" xmlns:w10="urn:schemas-microsoft-com:office:word" xmlns:w="http://schemas.openxmlformats.org/wordprocessingml/2006/main" xmlns:w14="http://schemas.microsoft.com/office/word/2010/wordml" xmlns:w15="http://schemas.microsoft.com/office/word/2012/wordml" xmlns:w16cex="http://schemas.microsoft.com/office/word/2018/wordml/cex" xmlns:w16cid="http://schemas.microsoft.com/office/word/2016/wordml/cid" xmlns:w16="http://schemas.microsoft.com/office/word/2018/wordml" xmlns:w16sdtdh="http://schemas.microsoft.com/office/word/2020/wordml/sdtdatahash" xmlns:w16se="http://schemas.microsoft.com/office/word/2015/wordml/symex" xmlns:sl="http://schemas.openxmlformats.org/schemaLibrary/2006/main" mc:Ignorable="w14 w15 w16se w16cid w16 w16cex w16sdtdh">
   <w:view w:val="normal"/>
   <w:defaultTabStop w:val="720"/>
   <w:characterSpacingControl w:val="doNotCompress"/>
@@ -6475,6 +6525,7 @@
     <w:rsid w:val="00785731"/>
     <w:rsid w:val="00833B13"/>
     <w:rsid w:val="00872513"/>
+    <w:rsid w:val="00936F5C"/>
     <w:rsid w:val="00ED64EC"/>
   </w:rsids>
   <m:mathPr>
@@ -6499,7 +6550,7 @@
 </file>
 
 <file path=word/glossary/styles.xml><?xml version="1.0" encoding="utf-8"?>
-<w:styles xmlns:mc="http://schemas.openxmlformats.org/markup-compatibility/2006" xmlns:r="http://schemas.openxmlformats.org/officeDocument/2006/relationships" xmlns:w="http://schemas.openxmlformats.org/wordprocessingml/2006/main" xmlns:w14="http://schemas.microsoft.com/office/word/2010/wordml" xmlns:w15="http://schemas.microsoft.com/office/word/2012/wordml" xmlns:w16cex="http://schemas.microsoft.com/office/word/2018/wordml/cex" xmlns:w16cid="http://schemas.microsoft.com/office/word/2016/wordml/cid" xmlns:w16="http://schemas.microsoft.com/office/word/2018/wordml" xmlns:w16se="http://schemas.microsoft.com/office/word/2015/wordml/symex" mc:Ignorable="w14 w15 w16se w16cid w16 w16cex">
+<w:styles xmlns:mc="http://schemas.openxmlformats.org/markup-compatibility/2006" xmlns:r="http://schemas.openxmlformats.org/officeDocument/2006/relationships" xmlns:w="http://schemas.openxmlformats.org/wordprocessingml/2006/main" xmlns:w14="http://schemas.microsoft.com/office/word/2010/wordml" xmlns:w15="http://schemas.microsoft.com/office/word/2012/wordml" xmlns:w16cex="http://schemas.microsoft.com/office/word/2018/wordml/cex" xmlns:w16cid="http://schemas.microsoft.com/office/word/2016/wordml/cid" xmlns:w16="http://schemas.microsoft.com/office/word/2018/wordml" xmlns:w16sdtdh="http://schemas.microsoft.com/office/word/2020/wordml/sdtdatahash" xmlns:w16se="http://schemas.microsoft.com/office/word/2015/wordml/symex" mc:Ignorable="w14 w15 w16se w16cid w16 w16cex w16sdtdh">
   <w:docDefaults>
     <w:rPrDefault>
       <w:rPr>
@@ -6621,6 +6672,7 @@
     <w:lsdException w:name="HTML Sample" w:semiHidden="1" w:unhideWhenUsed="1"/>
     <w:lsdException w:name="HTML Typewriter" w:semiHidden="1" w:unhideWhenUsed="1"/>
     <w:lsdException w:name="HTML Variable" w:semiHidden="1" w:unhideWhenUsed="1"/>
+    <w:lsdException w:name="Normal Table" w:semiHidden="1" w:unhideWhenUsed="1"/>
     <w:lsdException w:name="annotation subject" w:semiHidden="1" w:unhideWhenUsed="1"/>
     <w:lsdException w:name="No List" w:semiHidden="1" w:unhideWhenUsed="1"/>
     <w:lsdException w:name="Outline List 1" w:semiHidden="1" w:unhideWhenUsed="1"/>
@@ -6663,8 +6715,11 @@
     <w:lsdException w:name="Table Contemporary" w:semiHidden="1" w:unhideWhenUsed="1"/>
     <w:lsdException w:name="Table Elegant" w:semiHidden="1" w:unhideWhenUsed="1"/>
     <w:lsdException w:name="Table Professional" w:semiHidden="1" w:unhideWhenUsed="1"/>
+    <w:lsdException w:name="Table Subtle 1" w:semiHidden="1" w:unhideWhenUsed="1"/>
     <w:lsdException w:name="Table Subtle 2" w:semiHidden="1" w:unhideWhenUsed="1"/>
     <w:lsdException w:name="Table Web 1" w:semiHidden="1" w:unhideWhenUsed="1"/>
+    <w:lsdException w:name="Table Web 2" w:semiHidden="1" w:unhideWhenUsed="1"/>
+    <w:lsdException w:name="Table Web 3" w:semiHidden="1" w:unhideWhenUsed="1"/>
     <w:lsdException w:name="Balloon Text" w:semiHidden="1" w:unhideWhenUsed="1"/>
     <w:lsdException w:name="Table Grid" w:uiPriority="39"/>
     <w:lsdException w:name="Table Theme" w:semiHidden="1" w:unhideWhenUsed="1"/>
@@ -6928,7 +6983,7 @@
 </file>
 
 <file path=word/glossary/webSettings.xml><?xml version="1.0" encoding="utf-8"?>
-<w:webSettings xmlns:mc="http://schemas.openxmlformats.org/markup-compatibility/2006" xmlns:r="http://schemas.openxmlformats.org/officeDocument/2006/relationships" xmlns:w="http://schemas.openxmlformats.org/wordprocessingml/2006/main" xmlns:w14="http://schemas.microsoft.com/office/word/2010/wordml" xmlns:w15="http://schemas.microsoft.com/office/word/2012/wordml" xmlns:w16cex="http://schemas.microsoft.com/office/word/2018/wordml/cex" xmlns:w16cid="http://schemas.microsoft.com/office/word/2016/wordml/cid" xmlns:w16="http://schemas.microsoft.com/office/word/2018/wordml" xmlns:w16se="http://schemas.microsoft.com/office/word/2015/wordml/symex" mc:Ignorable="w14 w15 w16se w16cid w16 w16cex">
+<w:webSettings xmlns:mc="http://schemas.openxmlformats.org/markup-compatibility/2006" xmlns:r="http://schemas.openxmlformats.org/officeDocument/2006/relationships" xmlns:w="http://schemas.openxmlformats.org/wordprocessingml/2006/main" xmlns:w14="http://schemas.microsoft.com/office/word/2010/wordml" xmlns:w15="http://schemas.microsoft.com/office/word/2012/wordml" xmlns:w16cex="http://schemas.microsoft.com/office/word/2018/wordml/cex" xmlns:w16cid="http://schemas.microsoft.com/office/word/2016/wordml/cid" xmlns:w16="http://schemas.microsoft.com/office/word/2018/wordml" xmlns:w16sdtdh="http://schemas.microsoft.com/office/word/2020/wordml/sdtdatahash" xmlns:w16se="http://schemas.microsoft.com/office/word/2015/wordml/symex" mc:Ignorable="w14 w15 w16se w16cid w16 w16cex w16sdtdh">
   <w:optimizeForBrowser/>
   <w:allowPNG/>
 </w:webSettings>

</xml_diff>

<commit_message>
Cập nhật CV 10/2022
</commit_message>
<xml_diff>
--- a/resume/Nguyen-Duy-Bang-CV.docx
+++ b/resume/Nguyen-Duy-Bang-CV.docx
@@ -1,6 +1,6 @@
 
 <file path=word/document.xml><?xml version="1.0" encoding="utf-8"?>
-<w:document xmlns:wpc="http://schemas.microsoft.com/office/word/2010/wordprocessingCanvas" xmlns:cx="http://schemas.microsoft.com/office/drawing/2014/chartex" xmlns:cx1="http://schemas.microsoft.com/office/drawing/2015/9/8/chartex" xmlns:cx2="http://schemas.microsoft.com/office/drawing/2015/10/21/chartex" xmlns:cx3="http://schemas.microsoft.com/office/drawing/2016/5/9/chartex" xmlns:cx4="http://schemas.microsoft.com/office/drawing/2016/5/10/chartex" xmlns:cx5="http://schemas.microsoft.com/office/drawing/2016/5/11/chartex" xmlns:cx6="http://schemas.microsoft.com/office/drawing/2016/5/12/chartex" xmlns:cx7="http://schemas.microsoft.com/office/drawing/2016/5/13/chartex" xmlns:cx8="http://schemas.microsoft.com/office/drawing/2016/5/14/chartex" xmlns:mc="http://schemas.openxmlformats.org/markup-compatibility/2006" xmlns:aink="http://schemas.microsoft.com/office/drawing/2016/ink" xmlns:am3d="http://schemas.microsoft.com/office/drawing/2017/model3d" xmlns:o="urn:schemas-microsoft-com:office:office" xmlns:r="http://schemas.openxmlformats.org/officeDocument/2006/relationships" xmlns:m="http://schemas.openxmlformats.org/officeDocument/2006/math" xmlns:v="urn:schemas-microsoft-com:vml" xmlns:wp14="http://schemas.microsoft.com/office/word/2010/wordprocessingDrawing" xmlns:wp="http://schemas.openxmlformats.org/drawingml/2006/wordprocessingDrawing" xmlns:w10="urn:schemas-microsoft-com:office:word" xmlns:w="http://schemas.openxmlformats.org/wordprocessingml/2006/main" xmlns:w14="http://schemas.microsoft.com/office/word/2010/wordml" xmlns:w15="http://schemas.microsoft.com/office/word/2012/wordml" xmlns:w16cex="http://schemas.microsoft.com/office/word/2018/wordml/cex" xmlns:w16cid="http://schemas.microsoft.com/office/word/2016/wordml/cid" xmlns:w16="http://schemas.microsoft.com/office/word/2018/wordml" xmlns:w16sdtdh="http://schemas.microsoft.com/office/word/2020/wordml/sdtdatahash" xmlns:w16se="http://schemas.microsoft.com/office/word/2015/wordml/symex" xmlns:wpg="http://schemas.microsoft.com/office/word/2010/wordprocessingGroup" xmlns:wpi="http://schemas.microsoft.com/office/word/2010/wordprocessingInk" xmlns:wne="http://schemas.microsoft.com/office/word/2006/wordml" xmlns:wps="http://schemas.microsoft.com/office/word/2010/wordprocessingShape" mc:Ignorable="w14 w15 w16se w16cid w16 w16cex w16sdtdh wp14">
+<w:document xmlns:wpc="http://schemas.microsoft.com/office/word/2010/wordprocessingCanvas" xmlns:cx="http://schemas.microsoft.com/office/drawing/2014/chartex" xmlns:cx1="http://schemas.microsoft.com/office/drawing/2015/9/8/chartex" xmlns:cx2="http://schemas.microsoft.com/office/drawing/2015/10/21/chartex" xmlns:cx3="http://schemas.microsoft.com/office/drawing/2016/5/9/chartex" xmlns:cx4="http://schemas.microsoft.com/office/drawing/2016/5/10/chartex" xmlns:cx5="http://schemas.microsoft.com/office/drawing/2016/5/11/chartex" xmlns:cx6="http://schemas.microsoft.com/office/drawing/2016/5/12/chartex" xmlns:cx7="http://schemas.microsoft.com/office/drawing/2016/5/13/chartex" xmlns:cx8="http://schemas.microsoft.com/office/drawing/2016/5/14/chartex" xmlns:mc="http://schemas.openxmlformats.org/markup-compatibility/2006" xmlns:aink="http://schemas.microsoft.com/office/drawing/2016/ink" xmlns:am3d="http://schemas.microsoft.com/office/drawing/2017/model3d" xmlns:o="urn:schemas-microsoft-com:office:office" xmlns:oel="http://schemas.microsoft.com/office/2019/extlst" xmlns:r="http://schemas.openxmlformats.org/officeDocument/2006/relationships" xmlns:m="http://schemas.openxmlformats.org/officeDocument/2006/math" xmlns:v="urn:schemas-microsoft-com:vml" xmlns:wp14="http://schemas.microsoft.com/office/word/2010/wordprocessingDrawing" xmlns:wp="http://schemas.openxmlformats.org/drawingml/2006/wordprocessingDrawing" xmlns:w10="urn:schemas-microsoft-com:office:word" xmlns:w="http://schemas.openxmlformats.org/wordprocessingml/2006/main" xmlns:w14="http://schemas.microsoft.com/office/word/2010/wordml" xmlns:w15="http://schemas.microsoft.com/office/word/2012/wordml" xmlns:w16cex="http://schemas.microsoft.com/office/word/2018/wordml/cex" xmlns:w16cid="http://schemas.microsoft.com/office/word/2016/wordml/cid" xmlns:w16="http://schemas.microsoft.com/office/word/2018/wordml" xmlns:w16sdtdh="http://schemas.microsoft.com/office/word/2020/wordml/sdtdatahash" xmlns:w16se="http://schemas.microsoft.com/office/word/2015/wordml/symex" xmlns:wpg="http://schemas.microsoft.com/office/word/2010/wordprocessingGroup" xmlns:wpi="http://schemas.microsoft.com/office/word/2010/wordprocessingInk" xmlns:wne="http://schemas.microsoft.com/office/word/2006/wordml" xmlns:wps="http://schemas.microsoft.com/office/word/2010/wordprocessingShape" mc:Ignorable="w14 w15 w16se w16cid w16 w16cex w16sdtdh wp14">
   <w:body>
     <w:p>
       <w:pPr>
@@ -18,10 +18,79 @@
           <w:sz w:val="20"/>
           <w:szCs w:val="20"/>
         </w:rPr>
+        <w:drawing>
+          <wp:anchor distT="0" distB="0" distL="114300" distR="114300" simplePos="0" relativeHeight="251664384" behindDoc="0" locked="0" layoutInCell="1" allowOverlap="1" wp14:anchorId="3272BE52" wp14:editId="28E08600">
+            <wp:simplePos x="0" y="0"/>
+            <wp:positionH relativeFrom="margin">
+              <wp:posOffset>-828675</wp:posOffset>
+            </wp:positionH>
+            <wp:positionV relativeFrom="paragraph">
+              <wp:posOffset>-409575</wp:posOffset>
+            </wp:positionV>
+            <wp:extent cx="1295400" cy="1295400"/>
+            <wp:effectExtent l="0" t="0" r="0" b="0"/>
+            <wp:wrapNone/>
+            <wp:docPr id="2" name="Picture 2"/>
+            <wp:cNvGraphicFramePr>
+              <a:graphicFrameLocks xmlns:a="http://schemas.openxmlformats.org/drawingml/2006/main" noChangeAspect="1"/>
+            </wp:cNvGraphicFramePr>
+            <a:graphic xmlns:a="http://schemas.openxmlformats.org/drawingml/2006/main">
+              <a:graphicData uri="http://schemas.openxmlformats.org/drawingml/2006/picture">
+                <pic:pic xmlns:pic="http://schemas.openxmlformats.org/drawingml/2006/picture">
+                  <pic:nvPicPr>
+                    <pic:cNvPr id="0" name="Picture 1"/>
+                    <pic:cNvPicPr>
+                      <a:picLocks noChangeAspect="1" noChangeArrowheads="1"/>
+                    </pic:cNvPicPr>
+                  </pic:nvPicPr>
+                  <pic:blipFill>
+                    <a:blip r:embed="rId8" cstate="print">
+                      <a:extLst>
+                        <a:ext uri="{28A0092B-C50C-407E-A947-70E740481C1C}">
+                          <a14:useLocalDpi xmlns:a14="http://schemas.microsoft.com/office/drawing/2010/main" val="0"/>
+                        </a:ext>
+                      </a:extLst>
+                    </a:blip>
+                    <a:srcRect/>
+                    <a:stretch>
+                      <a:fillRect/>
+                    </a:stretch>
+                  </pic:blipFill>
+                  <pic:spPr bwMode="auto">
+                    <a:xfrm>
+                      <a:off x="0" y="0"/>
+                      <a:ext cx="1295400" cy="1295400"/>
+                    </a:xfrm>
+                    <a:prstGeom prst="rect">
+                      <a:avLst/>
+                    </a:prstGeom>
+                    <a:noFill/>
+                    <a:ln>
+                      <a:noFill/>
+                    </a:ln>
+                  </pic:spPr>
+                </pic:pic>
+              </a:graphicData>
+            </a:graphic>
+            <wp14:sizeRelH relativeFrom="margin">
+              <wp14:pctWidth>0</wp14:pctWidth>
+            </wp14:sizeRelH>
+            <wp14:sizeRelV relativeFrom="margin">
+              <wp14:pctHeight>0</wp14:pctHeight>
+            </wp14:sizeRelV>
+          </wp:anchor>
+        </w:drawing>
+      </w:r>
+      <w:r>
+        <w:rPr>
+          <w:noProof/>
+          <w:sz w:val="20"/>
+          <w:szCs w:val="20"/>
+        </w:rPr>
         <mc:AlternateContent>
           <mc:Choice Requires="wps">
             <w:drawing>
-              <wp:anchor distT="91440" distB="91440" distL="137160" distR="137160" simplePos="0" relativeHeight="251663360" behindDoc="0" locked="0" layoutInCell="1" allowOverlap="1" wp14:anchorId="0526AB90" wp14:editId="37906CC9">
+              <wp:anchor distT="91440" distB="91440" distL="137160" distR="137160" simplePos="0" relativeHeight="251663360" behindDoc="0" locked="0" layoutInCell="1" allowOverlap="1" wp14:anchorId="0526AB90" wp14:editId="5CDF9577">
                 <wp:simplePos x="0" y="0"/>
                 <wp:positionH relativeFrom="margin">
                   <wp:posOffset>3048000</wp:posOffset>
@@ -120,7 +189,7 @@
                 <v:stroke joinstyle="miter"/>
                 <v:path gradientshapeok="t" o:connecttype="rect"/>
               </v:shapetype>
-              <v:shape id="Text Box 140" o:spid="_x0000_s1026" type="#_x0000_t202" style="position:absolute;margin-left:240pt;margin-top:-65pt;width:284.4pt;height:90pt;z-index:251663360;visibility:visible;mso-wrap-style:square;mso-width-percent:0;mso-height-percent:0;mso-wrap-distance-left:10.8pt;mso-wrap-distance-top:7.2pt;mso-wrap-distance-right:10.8pt;mso-wrap-distance-bottom:7.2pt;mso-position-horizontal:absolute;mso-position-horizontal-relative:margin;mso-position-vertical:absolute;mso-position-vertical-relative:margin;mso-width-percent:0;mso-height-percent:0;mso-width-relative:margin;mso-height-relative:margin;v-text-anchor:middle" o:gfxdata="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" filled="f" stroked="f" strokeweight=".5pt">
+              <v:shape id="Text Box 140" o:spid="_x0000_s1026" type="#_x0000_t202" style="position:absolute;margin-left:240pt;margin-top:-65pt;width:284.4pt;height:90pt;z-index:251663360;visibility:visible;mso-wrap-style:square;mso-width-percent:0;mso-height-percent:0;mso-wrap-distance-left:10.8pt;mso-wrap-distance-top:7.2pt;mso-wrap-distance-right:10.8pt;mso-wrap-distance-bottom:7.2pt;mso-position-horizontal:absolute;mso-position-horizontal-relative:margin;mso-position-vertical:absolute;mso-position-vertical-relative:margin;mso-width-percent:0;mso-height-percent:0;mso-width-relative:margin;mso-height-relative:margin;v-text-anchor:middle" o:gfxdata="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" filled="f" stroked="f" strokeweight=".5pt">
                 <v:textbox style="mso-fit-shape-to-text:t" inset="0,0,18pt,0">
                   <w:txbxContent>
                     <w:p>
@@ -166,7 +235,7 @@
         <mc:AlternateContent>
           <mc:Choice Requires="wpg">
             <w:drawing>
-              <wp:anchor distT="0" distB="0" distL="114300" distR="114300" simplePos="0" relativeHeight="251659264" behindDoc="0" locked="0" layoutInCell="1" allowOverlap="1" wp14:anchorId="3AAA1AB6" wp14:editId="2ACF7ABB">
+              <wp:anchor distT="0" distB="0" distL="114300" distR="114300" simplePos="0" relativeHeight="251659264" behindDoc="0" locked="0" layoutInCell="1" allowOverlap="1" wp14:anchorId="3AAA1AB6" wp14:editId="12E6612C">
                 <wp:simplePos x="0" y="0"/>
                 <wp:positionH relativeFrom="column">
                   <wp:posOffset>-914400</wp:posOffset>
@@ -199,7 +268,7 @@
                           </pic:cNvPicPr>
                         </pic:nvPicPr>
                         <pic:blipFill>
-                          <a:blip r:embed="rId8" cstate="print">
+                          <a:blip r:embed="rId9" cstate="print">
                             <a:extLst>
                               <a:ext uri="{28A0092B-C50C-407E-A947-70E740481C1C}">
                                 <a14:useLocalDpi xmlns:a14="http://schemas.microsoft.com/office/drawing/2010/main" val="0"/>
@@ -339,7 +408,7 @@
                           </pic:cNvPicPr>
                         </pic:nvPicPr>
                         <pic:blipFill>
-                          <a:blip r:embed="rId9" cstate="print">
+                          <a:blip r:embed="rId10" cstate="print">
                             <a:extLst>
                               <a:ext uri="{28A0092B-C50C-407E-A947-70E740481C1C}">
                                 <a14:useLocalDpi xmlns:a14="http://schemas.microsoft.com/office/drawing/2010/main" val="0"/>
@@ -392,7 +461,7 @@
                           </pic:cNvPicPr>
                         </pic:nvPicPr>
                         <pic:blipFill>
-                          <a:blip r:embed="rId10" cstate="print">
+                          <a:blip r:embed="rId11" cstate="print">
                             <a:extLst>
                               <a:ext uri="{28A0092B-C50C-407E-A947-70E740481C1C}">
                                 <a14:useLocalDpi xmlns:a14="http://schemas.microsoft.com/office/drawing/2010/main" val="0"/>
@@ -445,7 +514,7 @@
                           </pic:cNvPicPr>
                         </pic:nvPicPr>
                         <pic:blipFill>
-                          <a:blip r:embed="rId11" cstate="print">
+                          <a:blip r:embed="rId12" cstate="print">
                             <a:extLst>
                               <a:ext uri="{28A0092B-C50C-407E-A947-70E740481C1C}">
                                 <a14:useLocalDpi xmlns:a14="http://schemas.microsoft.com/office/drawing/2010/main" val="0"/>
@@ -498,7 +567,7 @@
                           </pic:cNvPicPr>
                         </pic:nvPicPr>
                         <pic:blipFill>
-                          <a:blip r:embed="rId12" cstate="print">
+                          <a:blip r:embed="rId13" cstate="print">
                             <a:extLst>
                               <a:ext uri="{28A0092B-C50C-407E-A947-70E740481C1C}">
                                 <a14:useLocalDpi xmlns:a14="http://schemas.microsoft.com/office/drawing/2010/main" val="0"/>
@@ -551,7 +620,7 @@
                           </pic:cNvPicPr>
                         </pic:nvPicPr>
                         <pic:blipFill>
-                          <a:blip r:embed="rId13" cstate="print">
+                          <a:blip r:embed="rId14" cstate="print">
                             <a:extLst>
                               <a:ext uri="{28A0092B-C50C-407E-A947-70E740481C1C}">
                                 <a14:useLocalDpi xmlns:a14="http://schemas.microsoft.com/office/drawing/2010/main" val="0"/>
@@ -604,7 +673,7 @@
                           </pic:cNvPicPr>
                         </pic:nvPicPr>
                         <pic:blipFill>
-                          <a:blip r:embed="rId14" cstate="print">
+                          <a:blip r:embed="rId15" cstate="print">
                             <a:extLst>
                               <a:ext uri="{28A0092B-C50C-407E-A947-70E740481C1C}">
                                 <a14:useLocalDpi xmlns:a14="http://schemas.microsoft.com/office/drawing/2010/main" val="0"/>
@@ -657,7 +726,7 @@
                           </pic:cNvPicPr>
                         </pic:nvPicPr>
                         <pic:blipFill>
-                          <a:blip r:embed="rId15" cstate="print">
+                          <a:blip r:embed="rId16" cstate="print">
                             <a:extLst>
                               <a:ext uri="{28A0092B-C50C-407E-A947-70E740481C1C}">
                                 <a14:useLocalDpi xmlns:a14="http://schemas.microsoft.com/office/drawing/2010/main" val="0"/>
@@ -859,7 +928,7 @@
                           </pic:cNvPicPr>
                         </pic:nvPicPr>
                         <pic:blipFill>
-                          <a:blip r:embed="rId16" cstate="print">
+                          <a:blip r:embed="rId17" cstate="print">
                             <a:extLst>
                               <a:ext uri="{28A0092B-C50C-407E-A947-70E740481C1C}">
                                 <a14:useLocalDpi xmlns:a14="http://schemas.microsoft.com/office/drawing/2010/main" val="0"/>
@@ -912,7 +981,7 @@
                           </pic:cNvPicPr>
                         </pic:nvPicPr>
                         <pic:blipFill>
-                          <a:blip r:embed="rId17" cstate="print">
+                          <a:blip r:embed="rId18" cstate="print">
                             <a:extLst>
                               <a:ext uri="{28A0092B-C50C-407E-A947-70E740481C1C}">
                                 <a14:useLocalDpi xmlns:a14="http://schemas.microsoft.com/office/drawing/2010/main" val="0"/>
@@ -965,7 +1034,7 @@
                           </pic:cNvPicPr>
                         </pic:nvPicPr>
                         <pic:blipFill>
-                          <a:blip r:embed="rId18" cstate="print">
+                          <a:blip r:embed="rId19" cstate="print">
                             <a:extLst>
                               <a:ext uri="{28A0092B-C50C-407E-A947-70E740481C1C}">
                                 <a14:useLocalDpi xmlns:a14="http://schemas.microsoft.com/office/drawing/2010/main" val="0"/>
@@ -1179,7 +1248,7 @@
           </mc:Choice>
           <mc:Fallback>
             <w:pict>
-              <v:group w14:anchorId="3AAA1AB6" id="Group 24" o:spid="_x0000_s1027" style="position:absolute;margin-left:-1in;margin-top:-92.4pt;width:614.8pt;height:187.25pt;z-index:251659264;mso-width-relative:margin;mso-height-relative:margin" coordorigin=",-2571" coordsize="78085,23780" o:gfxdata="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">
+              <v:group w14:anchorId="3AAA1AB6" id="Group 24" o:spid="_x0000_s1027" style="position:absolute;margin-left:-1in;margin-top:-92.4pt;width:614.8pt;height:187.25pt;z-index:251659264;mso-width-relative:margin;mso-height-relative:margin" coordorigin=",-2571" coordsize="78085,23780" o:gfxdata="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">
                 <v:shapetype id="_x0000_t75" coordsize="21600,21600" o:spt="75" o:preferrelative="t" path="m@4@5l@4@11@9@11@9@5xe" filled="f" stroked="f">
                   <v:stroke joinstyle="miter"/>
                   <v:formulas>
@@ -1200,38 +1269,38 @@
                   <o:lock v:ext="edit" aspectratio="t"/>
                 </v:shapetype>
                 <v:shape id="Picture 3" o:spid="_x0000_s1028" type="#_x0000_t75" style="position:absolute;top:904;width:77724;height:19431;visibility:visible;mso-wrap-style:square" o:gfxdata="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">
-                  <v:imagedata r:id="rId19" o:title=""/>
+                  <v:imagedata r:id="rId20" o:title=""/>
                   <v:path arrowok="t"/>
                 </v:shape>
                 <v:shape id="Freeform 4" o:spid="_x0000_s1029" style="position:absolute;width:77666;height:21170;visibility:visible;mso-wrap-style:square;v-text-anchor:top" coordsize="12231,3334" o:gfxdata="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" path="m,l12230,r,3333l,3333,,xe" fillcolor="#171616" stroked="f">
                   <v:path arrowok="t" o:connecttype="custom" o:connectlocs="0,0;7766050,0;7766050,2116455;0,2116455;0,0" o:connectangles="0,0,0,0,0"/>
                 </v:shape>
                 <v:shape id="Picture 5" o:spid="_x0000_s1030" type="#_x0000_t75" style="position:absolute;top:904;width:77724;height:19431;visibility:visible;mso-wrap-style:square" o:gfxdata="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">
-                  <v:imagedata r:id="rId20" o:title=""/>
+                  <v:imagedata r:id="rId21" o:title=""/>
                   <v:path arrowok="t"/>
                 </v:shape>
                 <v:shape id="Picture 6" o:spid="_x0000_s1031" type="#_x0000_t75" style="position:absolute;left:30051;width:47666;height:21209;visibility:visible;mso-wrap-style:square" o:gfxdata="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">
-                  <v:imagedata r:id="rId21" o:title=""/>
+                  <v:imagedata r:id="rId22" o:title=""/>
                   <v:path arrowok="t"/>
                 </v:shape>
                 <v:shape id="Picture 7" o:spid="_x0000_s1032" type="#_x0000_t75" style="position:absolute;left:47;top:-2571;width:64105;height:23748;visibility:visible;mso-wrap-style:square" o:gfxdata="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">
-                  <v:imagedata r:id="rId22" o:title=""/>
+                  <v:imagedata r:id="rId23" o:title=""/>
                   <v:path arrowok="t"/>
                 </v:shape>
                 <v:shape id="Picture 9" o:spid="_x0000_s1033" type="#_x0000_t75" style="position:absolute;left:3476;top:5286;width:49276;height:3810;visibility:visible;mso-wrap-style:square" o:gfxdata="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">
-                  <v:imagedata r:id="rId23" o:title=""/>
+                  <v:imagedata r:id="rId24" o:title=""/>
                   <v:path arrowok="t"/>
                 </v:shape>
                 <v:shape id="Picture 8" o:spid="_x0000_s1034" type="#_x0000_t75" style="position:absolute;left:3571;top:13763;width:42164;height:3429;visibility:visible;mso-wrap-style:square" o:gfxdata="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">
-                  <v:imagedata r:id="rId24" o:title=""/>
+                  <v:imagedata r:id="rId25" o:title=""/>
                   <v:path arrowok="t"/>
                 </v:shape>
                 <v:shape id="Picture 15" o:spid="_x0000_s1035" type="#_x0000_t75" style="position:absolute;left:52382;top:12283;width:1781;height:1782;visibility:visible;mso-wrap-style:square" o:gfxdata="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">
-                  <v:imagedata r:id="rId25" o:title=""/>
+                  <v:imagedata r:id="rId26" o:title=""/>
                   <v:path arrowok="t"/>
                 </v:shape>
                 <v:shape id="Picture 16" o:spid="_x0000_s1036" type="#_x0000_t75" style="position:absolute;left:52216;top:9577;width:2247;height:2452;visibility:visible;mso-wrap-style:square" o:gfxdata="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">
-                  <v:imagedata r:id="rId26" o:title=""/>
+                  <v:imagedata r:id="rId27" o:title=""/>
                   <v:path arrowok="t"/>
                 </v:shape>
                 <v:shape id="Text Box 17" o:spid="_x0000_s1037" type="#_x0000_t202" style="position:absolute;left:14436;top:4918;width:35275;height:14591;visibility:visible;mso-wrap-style:square;v-text-anchor:top" o:gfxdata="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" filled="f" stroked="f">
@@ -1345,15 +1414,15 @@
                   </v:textbox>
                 </v:shape>
                 <v:shape id="Picture 11" o:spid="_x0000_s1038" type="#_x0000_t75" style="position:absolute;left:55673;top:15382;width:17780;height:1524;visibility:visible;mso-wrap-style:square" o:gfxdata="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">
-                  <v:imagedata r:id="rId27" o:title=""/>
+                  <v:imagedata r:id="rId28" o:title=""/>
                   <v:path arrowok="t"/>
                 </v:shape>
                 <v:shape id="Picture 12" o:spid="_x0000_s1039" type="#_x0000_t75" style="position:absolute;left:55673;top:13096;width:20828;height:1778;visibility:visible;mso-wrap-style:square" o:gfxdata="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">
-                  <v:imagedata r:id="rId28" o:title=""/>
+                  <v:imagedata r:id="rId29" o:title=""/>
                   <v:path arrowok="t"/>
                 </v:shape>
                 <v:shape id="Picture 14" o:spid="_x0000_s1040" type="#_x0000_t75" style="position:absolute;left:52382;top:14643;width:1809;height:1809;visibility:visible;mso-wrap-style:square" o:gfxdata="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">
-                  <v:imagedata r:id="rId29" o:title=""/>
+                  <v:imagedata r:id="rId30" o:title=""/>
                   <v:path arrowok="t"/>
                 </v:shape>
                 <v:shape id="Text Box 18" o:spid="_x0000_s1041" type="#_x0000_t202" style="position:absolute;left:54463;top:9096;width:23622;height:8287;visibility:visible;mso-wrap-style:square;v-text-anchor:top" o:gfxdata="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" filled="f" stroked="f">
@@ -1477,68 +1546,6 @@
           </mc:Fallback>
         </mc:AlternateContent>
       </w:r>
-      <w:r>
-        <w:rPr>
-          <w:noProof/>
-          <w:sz w:val="20"/>
-          <w:szCs w:val="20"/>
-        </w:rPr>
-        <w:drawing>
-          <wp:anchor distT="0" distB="0" distL="114300" distR="114300" simplePos="0" relativeHeight="251661312" behindDoc="0" locked="0" layoutInCell="1" allowOverlap="1" wp14:anchorId="74A41DC4" wp14:editId="5716CD21">
-            <wp:simplePos x="0" y="0"/>
-            <wp:positionH relativeFrom="column">
-              <wp:posOffset>-824865</wp:posOffset>
-            </wp:positionH>
-            <wp:positionV relativeFrom="page">
-              <wp:posOffset>286385</wp:posOffset>
-            </wp:positionV>
-            <wp:extent cx="1326066" cy="1359218"/>
-            <wp:effectExtent l="0" t="0" r="0" b="0"/>
-            <wp:wrapNone/>
-            <wp:docPr id="1" name="Picture 1"/>
-            <wp:cNvGraphicFramePr>
-              <a:graphicFrameLocks xmlns:a="http://schemas.openxmlformats.org/drawingml/2006/main" noChangeAspect="1"/>
-            </wp:cNvGraphicFramePr>
-            <a:graphic xmlns:a="http://schemas.openxmlformats.org/drawingml/2006/main">
-              <a:graphicData uri="http://schemas.openxmlformats.org/drawingml/2006/picture">
-                <pic:pic xmlns:pic="http://schemas.openxmlformats.org/drawingml/2006/picture">
-                  <pic:nvPicPr>
-                    <pic:cNvPr id="1" name="avatar_github.png"/>
-                    <pic:cNvPicPr/>
-                  </pic:nvPicPr>
-                  <pic:blipFill>
-                    <a:blip r:embed="rId30" cstate="print">
-                      <a:extLst>
-                        <a:ext uri="{28A0092B-C50C-407E-A947-70E740481C1C}">
-                          <a14:useLocalDpi xmlns:a14="http://schemas.microsoft.com/office/drawing/2010/main" val="0"/>
-                        </a:ext>
-                      </a:extLst>
-                    </a:blip>
-                    <a:stretch>
-                      <a:fillRect/>
-                    </a:stretch>
-                  </pic:blipFill>
-                  <pic:spPr>
-                    <a:xfrm>
-                      <a:off x="0" y="0"/>
-                      <a:ext cx="1326066" cy="1359218"/>
-                    </a:xfrm>
-                    <a:prstGeom prst="rect">
-                      <a:avLst/>
-                    </a:prstGeom>
-                  </pic:spPr>
-                </pic:pic>
-              </a:graphicData>
-            </a:graphic>
-            <wp14:sizeRelH relativeFrom="margin">
-              <wp14:pctWidth>0</wp14:pctWidth>
-            </wp14:sizeRelH>
-            <wp14:sizeRelV relativeFrom="margin">
-              <wp14:pctHeight>0</wp14:pctHeight>
-            </wp14:sizeRelV>
-          </wp:anchor>
-        </w:drawing>
-      </w:r>
     </w:p>
     <w:p>
       <w:pPr>
@@ -2165,7 +2172,8 @@
         <w:tblLook w:val="04A0" w:firstRow="1" w:lastRow="0" w:firstColumn="1" w:lastColumn="0" w:noHBand="0" w:noVBand="1"/>
       </w:tblPr>
       <w:tblGrid>
-        <w:gridCol w:w="9016"/>
+        <w:gridCol w:w="3325"/>
+        <w:gridCol w:w="5691"/>
       </w:tblGrid>
       <w:tr>
         <w:trPr>
@@ -2174,7 +2182,8 @@
         <w:tc>
           <w:tcPr>
             <w:cnfStyle w:val="001000000000" w:firstRow="0" w:lastRow="0" w:firstColumn="1" w:lastColumn="0" w:oddVBand="0" w:evenVBand="0" w:oddHBand="0" w:evenHBand="0" w:firstRowFirstColumn="0" w:firstRowLastColumn="0" w:lastRowFirstColumn="0" w:lastRowLastColumn="0"/>
-            <w:tcW w:w="9350" w:type="dxa"/>
+            <w:tcW w:w="9016" w:type="dxa"/>
+            <w:gridSpan w:val="2"/>
           </w:tcPr>
           <w:p>
             <w:pPr>
@@ -2225,7 +2234,8 @@
         <w:tc>
           <w:tcPr>
             <w:cnfStyle w:val="001000000000" w:firstRow="0" w:lastRow="0" w:firstColumn="1" w:lastColumn="0" w:oddVBand="0" w:evenVBand="0" w:oddHBand="0" w:evenHBand="0" w:firstRowFirstColumn="0" w:firstRowLastColumn="0" w:lastRowFirstColumn="0" w:lastRowLastColumn="0"/>
-            <w:tcW w:w="9350" w:type="dxa"/>
+            <w:tcW w:w="9016" w:type="dxa"/>
+            <w:gridSpan w:val="2"/>
           </w:tcPr>
           <w:p>
             <w:pPr>
@@ -2297,7 +2307,8 @@
         <w:tc>
           <w:tcPr>
             <w:cnfStyle w:val="001000000000" w:firstRow="0" w:lastRow="0" w:firstColumn="1" w:lastColumn="0" w:oddVBand="0" w:evenVBand="0" w:oddHBand="0" w:evenHBand="0" w:firstRowFirstColumn="0" w:firstRowLastColumn="0" w:lastRowFirstColumn="0" w:lastRowLastColumn="0"/>
-            <w:tcW w:w="9350" w:type="dxa"/>
+            <w:tcW w:w="9016" w:type="dxa"/>
+            <w:gridSpan w:val="2"/>
           </w:tcPr>
           <w:p>
             <w:pPr>
@@ -2357,7 +2368,8 @@
         <w:tc>
           <w:tcPr>
             <w:cnfStyle w:val="001000000000" w:firstRow="0" w:lastRow="0" w:firstColumn="1" w:lastColumn="0" w:oddVBand="0" w:evenVBand="0" w:oddHBand="0" w:evenHBand="0" w:firstRowFirstColumn="0" w:firstRowLastColumn="0" w:lastRowFirstColumn="0" w:lastRowLastColumn="0"/>
-            <w:tcW w:w="9350" w:type="dxa"/>
+            <w:tcW w:w="9016" w:type="dxa"/>
+            <w:gridSpan w:val="2"/>
           </w:tcPr>
           <w:p>
             <w:pPr>
@@ -2414,7 +2426,8 @@
         <w:tc>
           <w:tcPr>
             <w:cnfStyle w:val="001000000000" w:firstRow="0" w:lastRow="0" w:firstColumn="1" w:lastColumn="0" w:oddVBand="0" w:evenVBand="0" w:oddHBand="0" w:evenHBand="0" w:firstRowFirstColumn="0" w:firstRowLastColumn="0" w:lastRowFirstColumn="0" w:lastRowLastColumn="0"/>
-            <w:tcW w:w="9350" w:type="dxa"/>
+            <w:tcW w:w="9016" w:type="dxa"/>
+            <w:gridSpan w:val="2"/>
           </w:tcPr>
           <w:p>
             <w:pPr>
@@ -2474,7 +2487,8 @@
         <w:tc>
           <w:tcPr>
             <w:cnfStyle w:val="001000000000" w:firstRow="0" w:lastRow="0" w:firstColumn="1" w:lastColumn="0" w:oddVBand="0" w:evenVBand="0" w:oddHBand="0" w:evenHBand="0" w:firstRowFirstColumn="0" w:firstRowLastColumn="0" w:lastRowFirstColumn="0" w:lastRowLastColumn="0"/>
-            <w:tcW w:w="9350" w:type="dxa"/>
+            <w:tcW w:w="9016" w:type="dxa"/>
+            <w:gridSpan w:val="2"/>
           </w:tcPr>
           <w:p>
             <w:pPr>
@@ -2531,7 +2545,8 @@
         <w:tc>
           <w:tcPr>
             <w:cnfStyle w:val="001000000000" w:firstRow="0" w:lastRow="0" w:firstColumn="1" w:lastColumn="0" w:oddVBand="0" w:evenVBand="0" w:oddHBand="0" w:evenHBand="0" w:firstRowFirstColumn="0" w:firstRowLastColumn="0" w:lastRowFirstColumn="0" w:lastRowLastColumn="0"/>
-            <w:tcW w:w="9350" w:type="dxa"/>
+            <w:tcW w:w="9016" w:type="dxa"/>
+            <w:gridSpan w:val="2"/>
           </w:tcPr>
           <w:p>
             <w:pPr>
@@ -2591,7 +2606,8 @@
         <w:tc>
           <w:tcPr>
             <w:cnfStyle w:val="001000000000" w:firstRow="0" w:lastRow="0" w:firstColumn="1" w:lastColumn="0" w:oddVBand="0" w:evenVBand="0" w:oddHBand="0" w:evenHBand="0" w:firstRowFirstColumn="0" w:firstRowLastColumn="0" w:lastRowFirstColumn="0" w:lastRowLastColumn="0"/>
-            <w:tcW w:w="9350" w:type="dxa"/>
+            <w:tcW w:w="9016" w:type="dxa"/>
+            <w:gridSpan w:val="2"/>
           </w:tcPr>
           <w:p>
             <w:pPr>
@@ -2648,7 +2664,8 @@
         <w:tc>
           <w:tcPr>
             <w:cnfStyle w:val="001000000000" w:firstRow="0" w:lastRow="0" w:firstColumn="1" w:lastColumn="0" w:oddVBand="0" w:evenVBand="0" w:oddHBand="0" w:evenHBand="0" w:firstRowFirstColumn="0" w:firstRowLastColumn="0" w:lastRowFirstColumn="0" w:lastRowLastColumn="0"/>
-            <w:tcW w:w="9350" w:type="dxa"/>
+            <w:tcW w:w="9016" w:type="dxa"/>
+            <w:gridSpan w:val="2"/>
           </w:tcPr>
           <w:p>
             <w:pPr>
@@ -2889,34 +2906,9 @@
           </w:p>
         </w:tc>
       </w:tr>
-    </w:tbl>
-    <w:p>
-      <w:pPr>
-        <w:tabs>
-          <w:tab w:val="left" w:pos="1265"/>
-        </w:tabs>
-        <w:kinsoku w:val="0"/>
-        <w:overflowPunct w:val="0"/>
-        <w:spacing w:before="87"/>
-        <w:rPr>
-          <w:rFonts w:ascii="Calibri" w:hAnsi="Calibri" w:cs="Calibri"/>
-          <w:color w:val="404040"/>
-        </w:rPr>
-      </w:pPr>
-    </w:p>
-    <w:tbl>
-      <w:tblPr>
-        <w:tblStyle w:val="PlainTable1"/>
-        <w:tblW w:w="0" w:type="auto"/>
-        <w:tblLook w:val="04A0" w:firstRow="1" w:lastRow="0" w:firstColumn="1" w:lastColumn="0" w:noHBand="0" w:noVBand="1"/>
-      </w:tblPr>
-      <w:tblGrid>
-        <w:gridCol w:w="3325"/>
-        <w:gridCol w:w="5691"/>
-      </w:tblGrid>
       <w:tr>
         <w:trPr>
-          <w:cnfStyle w:val="100000000000" w:firstRow="1" w:lastRow="0" w:firstColumn="0" w:lastColumn="0" w:oddVBand="0" w:evenVBand="0" w:oddHBand="0" w:evenHBand="0" w:firstRowFirstColumn="0" w:firstRowLastColumn="0" w:lastRowFirstColumn="0" w:lastRowLastColumn="0"/>
+          <w:cnfStyle w:val="000000100000" w:firstRow="0" w:lastRow="0" w:firstColumn="0" w:lastColumn="0" w:oddVBand="0" w:evenVBand="0" w:oddHBand="1" w:evenHBand="0" w:firstRowFirstColumn="0" w:firstRowLastColumn="0" w:lastRowFirstColumn="0" w:lastRowLastColumn="0"/>
         </w:trPr>
         <w:tc>
           <w:tcPr>
@@ -2940,8 +2932,105 @@
                 <w:sz w:val="40"/>
                 <w:szCs w:val="40"/>
               </w:rPr>
+              <w:lastRenderedPageBreak/>
               <w:t>WORKING HISTORY</w:t>
             </w:r>
+          </w:p>
+        </w:tc>
+      </w:tr>
+      <w:tr>
+        <w:tc>
+          <w:tcPr>
+            <w:cnfStyle w:val="001000000000" w:firstRow="0" w:lastRow="0" w:firstColumn="1" w:lastColumn="0" w:oddVBand="0" w:evenVBand="0" w:oddHBand="0" w:evenHBand="0" w:firstRowFirstColumn="0" w:firstRowLastColumn="0" w:lastRowFirstColumn="0" w:lastRowLastColumn="0"/>
+            <w:tcW w:w="3325" w:type="dxa"/>
+          </w:tcPr>
+          <w:p>
+            <w:pPr>
+              <w:pStyle w:val="Heading2"/>
+              <w:kinsoku w:val="0"/>
+              <w:overflowPunct w:val="0"/>
+              <w:spacing w:before="91" w:line="362" w:lineRule="auto"/>
+              <w:ind w:left="719"/>
+              <w:outlineLvl w:val="1"/>
+              <w:rPr>
+                <w:rFonts w:ascii="Courier New" w:hAnsi="Courier New" w:cs="Courier New"/>
+                <w:color w:val="404040"/>
+                <w:sz w:val="22"/>
+                <w:szCs w:val="22"/>
+              </w:rPr>
+            </w:pPr>
+            <w:r>
+              <w:rPr>
+                <w:rFonts w:ascii="Courier New" w:hAnsi="Courier New" w:cs="Courier New"/>
+                <w:color w:val="404040"/>
+                <w:sz w:val="22"/>
+                <w:szCs w:val="22"/>
+              </w:rPr>
+              <w:t>06/2019 – present:</w:t>
+            </w:r>
+          </w:p>
+        </w:tc>
+        <w:tc>
+          <w:tcPr>
+            <w:tcW w:w="5691" w:type="dxa"/>
+          </w:tcPr>
+          <w:p>
+            <w:pPr>
+              <w:pStyle w:val="BodyText"/>
+              <w:kinsoku w:val="0"/>
+              <w:overflowPunct w:val="0"/>
+              <w:spacing w:before="91"/>
+              <w:ind w:left="642"/>
+              <w:cnfStyle w:val="000000000000" w:firstRow="0" w:lastRow="0" w:firstColumn="0" w:lastColumn="0" w:oddVBand="0" w:evenVBand="0" w:oddHBand="0" w:evenHBand="0" w:firstRowFirstColumn="0" w:firstRowLastColumn="0" w:lastRowFirstColumn="0" w:lastRowLastColumn="0"/>
+              <w:rPr>
+                <w:rFonts w:ascii="Courier New" w:hAnsi="Courier New" w:cs="Courier New"/>
+                <w:b/>
+                <w:bCs/>
+                <w:color w:val="3F3F3F"/>
+              </w:rPr>
+            </w:pPr>
+            <w:r>
+              <w:rPr>
+                <w:rFonts w:ascii="Courier New" w:hAnsi="Courier New" w:cs="Courier New"/>
+                <w:b/>
+                <w:bCs/>
+                <w:color w:val="3F3F3F"/>
+              </w:rPr>
+              <w:t>Ban Vien Co., Ltd</w:t>
+            </w:r>
+          </w:p>
+          <w:p>
+            <w:pPr>
+              <w:pStyle w:val="BodyText"/>
+              <w:kinsoku w:val="0"/>
+              <w:overflowPunct w:val="0"/>
+              <w:spacing w:before="91"/>
+              <w:ind w:left="642"/>
+              <w:cnfStyle w:val="000000000000" w:firstRow="0" w:lastRow="0" w:firstColumn="0" w:lastColumn="0" w:oddVBand="0" w:evenVBand="0" w:oddHBand="0" w:evenHBand="0" w:firstRowFirstColumn="0" w:firstRowLastColumn="0" w:lastRowFirstColumn="0" w:lastRowLastColumn="0"/>
+              <w:rPr>
+                <w:rFonts w:ascii="Courier New" w:hAnsi="Courier New" w:cs="Courier New"/>
+                <w:b/>
+                <w:bCs/>
+                <w:color w:val="3F3F3F"/>
+              </w:rPr>
+            </w:pPr>
+            <w:r>
+              <w:rPr>
+                <w:rFonts w:ascii="Courier New" w:hAnsi="Courier New" w:cs="Courier New"/>
+                <w:b/>
+                <w:bCs/>
+                <w:color w:val="3F3F3F"/>
+              </w:rPr>
+              <w:t>(Onsite at RVC, BOSCH)</w:t>
+            </w:r>
+          </w:p>
+          <w:p>
+            <w:pPr>
+              <w:cnfStyle w:val="000000000000" w:firstRow="0" w:lastRow="0" w:firstColumn="0" w:lastColumn="0" w:oddVBand="0" w:evenVBand="0" w:oddHBand="0" w:evenHBand="0" w:firstRowFirstColumn="0" w:firstRowLastColumn="0" w:lastRowFirstColumn="0" w:lastRowLastColumn="0"/>
+              <w:rPr>
+                <w:rFonts w:ascii="Courier New" w:hAnsi="Courier New" w:cs="Courier New"/>
+              </w:rPr>
+            </w:pPr>
           </w:p>
         </w:tc>
       </w:tr>
@@ -2976,7 +3065,7 @@
                 <w:sz w:val="22"/>
                 <w:szCs w:val="22"/>
               </w:rPr>
-              <w:t>06/2019 – present:</w:t>
+              <w:t>12/2018 – 6/2019:</w:t>
             </w:r>
           </w:p>
         </w:tc>
@@ -2992,102 +3081,6 @@
               <w:spacing w:before="91"/>
               <w:ind w:left="642"/>
               <w:cnfStyle w:val="000000100000" w:firstRow="0" w:lastRow="0" w:firstColumn="0" w:lastColumn="0" w:oddVBand="0" w:evenVBand="0" w:oddHBand="1" w:evenHBand="0" w:firstRowFirstColumn="0" w:firstRowLastColumn="0" w:lastRowFirstColumn="0" w:lastRowLastColumn="0"/>
-              <w:rPr>
-                <w:rFonts w:ascii="Courier New" w:hAnsi="Courier New" w:cs="Courier New"/>
-                <w:b/>
-                <w:bCs/>
-                <w:color w:val="3F3F3F"/>
-              </w:rPr>
-            </w:pPr>
-            <w:r>
-              <w:rPr>
-                <w:rFonts w:ascii="Courier New" w:hAnsi="Courier New" w:cs="Courier New"/>
-                <w:b/>
-                <w:bCs/>
-                <w:color w:val="3F3F3F"/>
-              </w:rPr>
-              <w:t>Ban Vien Co., Ltd</w:t>
-            </w:r>
-          </w:p>
-          <w:p>
-            <w:pPr>
-              <w:pStyle w:val="BodyText"/>
-              <w:kinsoku w:val="0"/>
-              <w:overflowPunct w:val="0"/>
-              <w:spacing w:before="91"/>
-              <w:ind w:left="642"/>
-              <w:cnfStyle w:val="000000100000" w:firstRow="0" w:lastRow="0" w:firstColumn="0" w:lastColumn="0" w:oddVBand="0" w:evenVBand="0" w:oddHBand="1" w:evenHBand="0" w:firstRowFirstColumn="0" w:firstRowLastColumn="0" w:lastRowFirstColumn="0" w:lastRowLastColumn="0"/>
-              <w:rPr>
-                <w:rFonts w:ascii="Courier New" w:hAnsi="Courier New" w:cs="Courier New"/>
-                <w:b/>
-                <w:bCs/>
-                <w:color w:val="3F3F3F"/>
-              </w:rPr>
-            </w:pPr>
-            <w:r>
-              <w:rPr>
-                <w:rFonts w:ascii="Courier New" w:hAnsi="Courier New" w:cs="Courier New"/>
-                <w:b/>
-                <w:bCs/>
-                <w:color w:val="3F3F3F"/>
-              </w:rPr>
-              <w:t>(Onsite at RVC, BOSCH)</w:t>
-            </w:r>
-          </w:p>
-          <w:p>
-            <w:pPr>
-              <w:cnfStyle w:val="000000100000" w:firstRow="0" w:lastRow="0" w:firstColumn="0" w:lastColumn="0" w:oddVBand="0" w:evenVBand="0" w:oddHBand="1" w:evenHBand="0" w:firstRowFirstColumn="0" w:firstRowLastColumn="0" w:lastRowFirstColumn="0" w:lastRowLastColumn="0"/>
-              <w:rPr>
-                <w:rFonts w:ascii="Courier New" w:hAnsi="Courier New" w:cs="Courier New"/>
-              </w:rPr>
-            </w:pPr>
-          </w:p>
-        </w:tc>
-      </w:tr>
-      <w:tr>
-        <w:tc>
-          <w:tcPr>
-            <w:cnfStyle w:val="001000000000" w:firstRow="0" w:lastRow="0" w:firstColumn="1" w:lastColumn="0" w:oddVBand="0" w:evenVBand="0" w:oddHBand="0" w:evenHBand="0" w:firstRowFirstColumn="0" w:firstRowLastColumn="0" w:lastRowFirstColumn="0" w:lastRowLastColumn="0"/>
-            <w:tcW w:w="3325" w:type="dxa"/>
-          </w:tcPr>
-          <w:p>
-            <w:pPr>
-              <w:pStyle w:val="Heading2"/>
-              <w:kinsoku w:val="0"/>
-              <w:overflowPunct w:val="0"/>
-              <w:spacing w:before="91" w:line="362" w:lineRule="auto"/>
-              <w:ind w:left="719"/>
-              <w:outlineLvl w:val="1"/>
-              <w:rPr>
-                <w:rFonts w:ascii="Courier New" w:hAnsi="Courier New" w:cs="Courier New"/>
-                <w:color w:val="404040"/>
-                <w:sz w:val="22"/>
-                <w:szCs w:val="22"/>
-              </w:rPr>
-            </w:pPr>
-            <w:r>
-              <w:rPr>
-                <w:rFonts w:ascii="Courier New" w:hAnsi="Courier New" w:cs="Courier New"/>
-                <w:color w:val="404040"/>
-                <w:sz w:val="22"/>
-                <w:szCs w:val="22"/>
-              </w:rPr>
-              <w:t>12/2018 – 6/2019:</w:t>
-            </w:r>
-          </w:p>
-        </w:tc>
-        <w:tc>
-          <w:tcPr>
-            <w:tcW w:w="5691" w:type="dxa"/>
-          </w:tcPr>
-          <w:p>
-            <w:pPr>
-              <w:pStyle w:val="BodyText"/>
-              <w:kinsoku w:val="0"/>
-              <w:overflowPunct w:val="0"/>
-              <w:spacing w:before="91"/>
-              <w:ind w:left="642"/>
-              <w:cnfStyle w:val="000000000000" w:firstRow="0" w:lastRow="0" w:firstColumn="0" w:lastColumn="0" w:oddVBand="0" w:evenVBand="0" w:oddHBand="0" w:evenHBand="0" w:firstRowFirstColumn="0" w:firstRowLastColumn="0" w:lastRowFirstColumn="0" w:lastRowLastColumn="0"/>
               <w:rPr>
                 <w:rFonts w:ascii="Courier New" w:hAnsi="Courier New" w:cs="Courier New"/>
                 <w:b/>
@@ -3232,7 +3225,63 @@
                 <w:rFonts w:ascii="Courier New" w:hAnsi="Courier New" w:cs="Courier New"/>
                 <w:sz w:val="20"/>
               </w:rPr>
-              <w:t xml:space="preserve"> – MCAL drivers – AUTOSAR (RVC)</w:t>
+              <w:t xml:space="preserve"> – </w:t>
+            </w:r>
+            <w:r>
+              <w:rPr>
+                <w:rFonts w:ascii="Courier New" w:hAnsi="Courier New" w:cs="Courier New"/>
+                <w:sz w:val="20"/>
+              </w:rPr>
+              <w:t>RZG CIP</w:t>
+            </w:r>
+            <w:r>
+              <w:rPr>
+                <w:rFonts w:ascii="Courier New" w:hAnsi="Courier New" w:cs="Courier New"/>
+                <w:sz w:val="20"/>
+              </w:rPr>
+              <w:t xml:space="preserve"> </w:t>
+            </w:r>
+            <w:r>
+              <w:rPr>
+                <w:rStyle w:val="normaltextrun"/>
+                <w:rFonts w:ascii="Arial" w:hAnsi="Arial" w:cs="Arial"/>
+                <w:i/>
+                <w:iCs/>
+                <w:color w:val="FFFFFF"/>
+                <w:position w:val="1"/>
+                <w:sz w:val="20"/>
+                <w:szCs w:val="20"/>
+                <w:bdr w:val="none" w:sz="0" w:space="0" w:color="auto" w:frame="1"/>
+              </w:rPr>
+              <w:t>(C</w:t>
+            </w:r>
+            <w:r>
+              <w:rPr>
+                <w:rStyle w:val="normaltextrun"/>
+                <w:rFonts w:ascii="Arial" w:hAnsi="Arial" w:cs="Arial"/>
+                <w:i/>
+                <w:iCs/>
+                <w:color w:val="FFFFFF"/>
+                <w:position w:val="1"/>
+                <w:sz w:val="20"/>
+                <w:szCs w:val="20"/>
+                <w:bdr w:val="none" w:sz="0" w:space="0" w:color="auto" w:frame="1"/>
+              </w:rPr>
+              <w:t>ivil Infrastructure Platform</w:t>
+            </w:r>
+            <w:r>
+              <w:rPr>
+                <w:rStyle w:val="normaltextrun"/>
+                <w:rFonts w:ascii="Arial" w:hAnsi="Arial" w:cs="Arial"/>
+                <w:i/>
+                <w:iCs/>
+                <w:color w:val="FFFFFF"/>
+                <w:position w:val="1"/>
+                <w:sz w:val="20"/>
+                <w:szCs w:val="20"/>
+                <w:bdr w:val="none" w:sz="0" w:space="0" w:color="auto" w:frame="1"/>
+              </w:rPr>
+              <w:t>)</w:t>
             </w:r>
           </w:p>
         </w:tc>
@@ -3316,7 +3365,7 @@
                 <w:spacing w:val="-4"/>
                 <w:sz w:val="20"/>
               </w:rPr>
-              <w:t>leader/sub-leader</w:t>
+              <w:t>leader</w:t>
             </w:r>
           </w:p>
         </w:tc>
@@ -3402,7 +3451,21 @@
                 <w:sz w:val="20"/>
               </w:rPr>
               <w:tab/>
-              <w:t>Running project follows V-model.</w:t>
+              <w:t>Running project follows</w:t>
+            </w:r>
+            <w:r>
+              <w:rPr>
+                <w:rFonts w:ascii="Courier New" w:hAnsi="Courier New" w:cs="Courier New"/>
+                <w:sz w:val="20"/>
+              </w:rPr>
+              <w:t xml:space="preserve"> Scrum</w:t>
+            </w:r>
+            <w:r>
+              <w:rPr>
+                <w:rFonts w:ascii="Courier New" w:hAnsi="Courier New" w:cs="Courier New"/>
+                <w:sz w:val="20"/>
+              </w:rPr>
+              <w:t>.</w:t>
             </w:r>
           </w:p>
           <w:p>
@@ -3426,31 +3489,14 @@
                 <w:sz w:val="20"/>
               </w:rPr>
               <w:tab/>
-              <w:t xml:space="preserve">Test API with Davinci, Cantata, </w:t>
-            </w:r>
-          </w:p>
-          <w:p>
-            <w:pPr>
-              <w:cnfStyle w:val="000000000000" w:firstRow="0" w:lastRow="0" w:firstColumn="0" w:lastColumn="0" w:oddVBand="0" w:evenVBand="0" w:oddHBand="0" w:evenHBand="0" w:firstRowFirstColumn="0" w:firstRowLastColumn="0" w:lastRowFirstColumn="0" w:lastRowLastColumn="0"/>
-              <w:rPr>
-                <w:rFonts w:ascii="Courier New" w:hAnsi="Courier New" w:cs="Courier New"/>
-                <w:sz w:val="20"/>
-              </w:rPr>
-            </w:pPr>
-            <w:r>
-              <w:rPr>
-                <w:rFonts w:ascii="Courier New" w:hAnsi="Courier New" w:cs="Courier New"/>
-                <w:sz w:val="20"/>
-              </w:rPr>
-              <w:t>-</w:t>
-            </w:r>
-            <w:r>
-              <w:rPr>
-                <w:rFonts w:ascii="Courier New" w:hAnsi="Courier New" w:cs="Courier New"/>
-                <w:sz w:val="20"/>
-              </w:rPr>
-              <w:tab/>
-              <w:t>Microsoft tools, AMDC, Enterprise Architect.</w:t>
+              <w:t>Test API</w:t>
+            </w:r>
+            <w:r>
+              <w:rPr>
+                <w:rFonts w:ascii="Courier New" w:hAnsi="Courier New" w:cs="Courier New"/>
+                <w:sz w:val="20"/>
+              </w:rPr>
+              <w:t xml:space="preserve"> module.</w:t>
             </w:r>
           </w:p>
           <w:p>
@@ -3579,7 +3625,40 @@
                 <w:color w:val="404040"/>
                 <w:sz w:val="20"/>
               </w:rPr>
-              <w:t>10/2020 –</w:t>
+              <w:t>01</w:t>
+            </w:r>
+            <w:r>
+              <w:rPr>
+                <w:rFonts w:ascii="Courier New" w:hAnsi="Courier New" w:cs="Courier New"/>
+                <w:color w:val="404040"/>
+                <w:sz w:val="20"/>
+              </w:rPr>
+              <w:t>/202</w:t>
+            </w:r>
+            <w:r>
+              <w:rPr>
+                <w:rFonts w:ascii="Courier New" w:hAnsi="Courier New" w:cs="Courier New"/>
+                <w:color w:val="404040"/>
+                <w:sz w:val="20"/>
+              </w:rPr>
+              <w:t>2</w:t>
+            </w:r>
+            <w:r>
+              <w:rPr>
+                <w:rFonts w:ascii="Courier New" w:hAnsi="Courier New" w:cs="Courier New"/>
+                <w:color w:val="404040"/>
+                <w:sz w:val="20"/>
+              </w:rPr>
+              <w:t xml:space="preserve"> </w:t>
+            </w:r>
+            <w:proofErr w:type="gramStart"/>
+            <w:r>
+              <w:rPr>
+                <w:rFonts w:ascii="Courier New" w:hAnsi="Courier New" w:cs="Courier New"/>
+                <w:color w:val="404040"/>
+                <w:sz w:val="20"/>
+              </w:rPr>
+              <w:t>–</w:t>
             </w:r>
             <w:r>
               <w:rPr>
@@ -3605,6 +3684,504 @@
                 <w:sz w:val="20"/>
               </w:rPr>
               <w:t>present</w:t>
+            </w:r>
+            <w:proofErr w:type="gramEnd"/>
+          </w:p>
+        </w:tc>
+      </w:tr>
+    </w:tbl>
+    <w:p>
+      <w:pPr>
+        <w:rPr>
+          <w:rFonts w:ascii="Courier New" w:hAnsi="Courier New" w:cs="Courier New"/>
+          <w:b/>
+          <w:bCs/>
+        </w:rPr>
+      </w:pPr>
+    </w:p>
+    <w:tbl>
+      <w:tblPr>
+        <w:tblStyle w:val="GridTable4-Accent3"/>
+        <w:tblpPr w:leftFromText="180" w:rightFromText="180" w:vertAnchor="text" w:tblpY="54"/>
+        <w:tblW w:w="0" w:type="auto"/>
+        <w:tblLook w:val="04A0" w:firstRow="1" w:lastRow="0" w:firstColumn="1" w:lastColumn="0" w:noHBand="0" w:noVBand="1"/>
+      </w:tblPr>
+      <w:tblGrid>
+        <w:gridCol w:w="1965"/>
+        <w:gridCol w:w="2257"/>
+        <w:gridCol w:w="4794"/>
+      </w:tblGrid>
+      <w:tr>
+        <w:trPr>
+          <w:cnfStyle w:val="100000000000" w:firstRow="1" w:lastRow="0" w:firstColumn="0" w:lastColumn="0" w:oddVBand="0" w:evenVBand="0" w:oddHBand="0" w:evenHBand="0" w:firstRowFirstColumn="0" w:firstRowLastColumn="0" w:lastRowFirstColumn="0" w:lastRowLastColumn="0"/>
+        </w:trPr>
+        <w:tc>
+          <w:tcPr>
+            <w:cnfStyle w:val="001000000000" w:firstRow="0" w:lastRow="0" w:firstColumn="1" w:lastColumn="0" w:oddVBand="0" w:evenVBand="0" w:oddHBand="0" w:evenHBand="0" w:firstRowFirstColumn="0" w:firstRowLastColumn="0" w:lastRowFirstColumn="0" w:lastRowLastColumn="0"/>
+            <w:tcW w:w="2092" w:type="dxa"/>
+            <w:vMerge w:val="restart"/>
+          </w:tcPr>
+          <w:p>
+            <w:pPr>
+              <w:pStyle w:val="BodyText"/>
+              <w:kinsoku w:val="0"/>
+              <w:overflowPunct w:val="0"/>
+              <w:spacing w:before="92" w:line="273" w:lineRule="auto"/>
+              <w:ind w:left="69" w:right="-18"/>
+              <w:rPr>
+                <w:rFonts w:ascii="Courier New" w:hAnsi="Courier New" w:cs="Courier New"/>
+                <w:b w:val="0"/>
+                <w:bCs w:val="0"/>
+                <w:sz w:val="20"/>
+              </w:rPr>
+            </w:pPr>
+            <w:r>
+              <w:rPr>
+                <w:rFonts w:ascii="Courier New" w:hAnsi="Courier New" w:cs="Courier New"/>
+                <w:sz w:val="20"/>
+              </w:rPr>
+              <w:t>PROJECT NAME:</w:t>
+            </w:r>
+          </w:p>
+          <w:p>
+            <w:pPr>
+              <w:rPr>
+                <w:rFonts w:ascii="Courier New" w:hAnsi="Courier New" w:cs="Courier New"/>
+                <w:sz w:val="20"/>
+              </w:rPr>
+            </w:pPr>
+          </w:p>
+        </w:tc>
+        <w:tc>
+          <w:tcPr>
+            <w:tcW w:w="6924" w:type="dxa"/>
+            <w:gridSpan w:val="2"/>
+          </w:tcPr>
+          <w:p>
+            <w:pPr>
+              <w:pStyle w:val="BodyText"/>
+              <w:kinsoku w:val="0"/>
+              <w:overflowPunct w:val="0"/>
+              <w:spacing w:before="92"/>
+              <w:ind w:left="828"/>
+              <w:cnfStyle w:val="100000000000" w:firstRow="1" w:lastRow="0" w:firstColumn="0" w:lastColumn="0" w:oddVBand="0" w:evenVBand="0" w:oddHBand="0" w:evenHBand="0" w:firstRowFirstColumn="0" w:firstRowLastColumn="0" w:lastRowFirstColumn="0" w:lastRowLastColumn="0"/>
+              <w:rPr>
+                <w:rFonts w:ascii="Courier New" w:hAnsi="Courier New" w:cs="Courier New"/>
+                <w:b w:val="0"/>
+                <w:bCs w:val="0"/>
+                <w:sz w:val="20"/>
+              </w:rPr>
+            </w:pPr>
+            <w:r>
+              <w:rPr>
+                <w:rFonts w:ascii="Courier New" w:hAnsi="Courier New" w:cs="Courier New"/>
+                <w:sz w:val="20"/>
+              </w:rPr>
+              <w:t>Full Phase</w:t>
+            </w:r>
+            <w:r>
+              <w:rPr>
+                <w:rFonts w:ascii="Courier New" w:hAnsi="Courier New" w:cs="Courier New"/>
+                <w:sz w:val="20"/>
+              </w:rPr>
+              <w:t>s</w:t>
+            </w:r>
+            <w:r>
+              <w:rPr>
+                <w:rFonts w:ascii="Courier New" w:hAnsi="Courier New" w:cs="Courier New"/>
+                <w:sz w:val="20"/>
+              </w:rPr>
+              <w:t xml:space="preserve"> – MCAL drivers – AUTOSAR (RVC)</w:t>
+            </w:r>
+          </w:p>
+        </w:tc>
+      </w:tr>
+      <w:tr>
+        <w:trPr>
+          <w:cnfStyle w:val="000000100000" w:firstRow="0" w:lastRow="0" w:firstColumn="0" w:lastColumn="0" w:oddVBand="0" w:evenVBand="0" w:oddHBand="1" w:evenHBand="0" w:firstRowFirstColumn="0" w:firstRowLastColumn="0" w:lastRowFirstColumn="0" w:lastRowLastColumn="0"/>
+        </w:trPr>
+        <w:tc>
+          <w:tcPr>
+            <w:cnfStyle w:val="001000000000" w:firstRow="0" w:lastRow="0" w:firstColumn="1" w:lastColumn="0" w:oddVBand="0" w:evenVBand="0" w:oddHBand="0" w:evenHBand="0" w:firstRowFirstColumn="0" w:firstRowLastColumn="0" w:lastRowFirstColumn="0" w:lastRowLastColumn="0"/>
+            <w:tcW w:w="2092" w:type="dxa"/>
+            <w:vMerge/>
+          </w:tcPr>
+          <w:p>
+            <w:pPr>
+              <w:rPr>
+                <w:rFonts w:ascii="Courier New" w:hAnsi="Courier New" w:cs="Courier New"/>
+                <w:sz w:val="20"/>
+              </w:rPr>
+            </w:pPr>
+          </w:p>
+        </w:tc>
+        <w:tc>
+          <w:tcPr>
+            <w:tcW w:w="1710" w:type="dxa"/>
+          </w:tcPr>
+          <w:p>
+            <w:pPr>
+              <w:cnfStyle w:val="000000100000" w:firstRow="0" w:lastRow="0" w:firstColumn="0" w:lastColumn="0" w:oddVBand="0" w:evenVBand="0" w:oddHBand="1" w:evenHBand="0" w:firstRowFirstColumn="0" w:firstRowLastColumn="0" w:lastRowFirstColumn="0" w:lastRowLastColumn="0"/>
+              <w:rPr>
+                <w:rFonts w:ascii="Courier New" w:hAnsi="Courier New" w:cs="Courier New"/>
+                <w:sz w:val="20"/>
+              </w:rPr>
+            </w:pPr>
+            <w:r>
+              <w:rPr>
+                <w:rFonts w:ascii="Courier New" w:hAnsi="Courier New" w:cs="Courier New"/>
+                <w:b/>
+                <w:bCs/>
+                <w:color w:val="404040"/>
+                <w:sz w:val="20"/>
+              </w:rPr>
+              <w:t>Position:</w:t>
+            </w:r>
+          </w:p>
+        </w:tc>
+        <w:tc>
+          <w:tcPr>
+            <w:tcW w:w="5214" w:type="dxa"/>
+          </w:tcPr>
+          <w:p>
+            <w:pPr>
+              <w:cnfStyle w:val="000000100000" w:firstRow="0" w:lastRow="0" w:firstColumn="0" w:lastColumn="0" w:oddVBand="0" w:evenVBand="0" w:oddHBand="1" w:evenHBand="0" w:firstRowFirstColumn="0" w:firstRowLastColumn="0" w:lastRowFirstColumn="0" w:lastRowLastColumn="0"/>
+              <w:rPr>
+                <w:rFonts w:ascii="Courier New" w:hAnsi="Courier New" w:cs="Courier New"/>
+                <w:sz w:val="20"/>
+              </w:rPr>
+            </w:pPr>
+            <w:r>
+              <w:rPr>
+                <w:rFonts w:ascii="Courier New" w:hAnsi="Courier New" w:cs="Courier New"/>
+                <w:color w:val="404040"/>
+                <w:sz w:val="20"/>
+              </w:rPr>
+              <w:t>Team</w:t>
+            </w:r>
+            <w:r>
+              <w:rPr>
+                <w:rFonts w:ascii="Courier New" w:hAnsi="Courier New" w:cs="Courier New"/>
+                <w:color w:val="404040"/>
+                <w:spacing w:val="-4"/>
+                <w:sz w:val="20"/>
+              </w:rPr>
+              <w:t xml:space="preserve"> </w:t>
+            </w:r>
+            <w:r>
+              <w:rPr>
+                <w:rFonts w:ascii="Courier New" w:hAnsi="Courier New" w:cs="Courier New"/>
+                <w:color w:val="404040"/>
+                <w:spacing w:val="-4"/>
+                <w:sz w:val="20"/>
+              </w:rPr>
+              <w:t>leader/sub-leader</w:t>
+            </w:r>
+          </w:p>
+        </w:tc>
+      </w:tr>
+      <w:tr>
+        <w:tc>
+          <w:tcPr>
+            <w:cnfStyle w:val="001000000000" w:firstRow="0" w:lastRow="0" w:firstColumn="1" w:lastColumn="0" w:oddVBand="0" w:evenVBand="0" w:oddHBand="0" w:evenHBand="0" w:firstRowFirstColumn="0" w:firstRowLastColumn="0" w:lastRowFirstColumn="0" w:lastRowLastColumn="0"/>
+            <w:tcW w:w="2092" w:type="dxa"/>
+            <w:vMerge/>
+          </w:tcPr>
+          <w:p>
+            <w:pPr>
+              <w:rPr>
+                <w:rFonts w:ascii="Courier New" w:hAnsi="Courier New" w:cs="Courier New"/>
+                <w:sz w:val="20"/>
+              </w:rPr>
+            </w:pPr>
+          </w:p>
+        </w:tc>
+        <w:tc>
+          <w:tcPr>
+            <w:tcW w:w="1710" w:type="dxa"/>
+          </w:tcPr>
+          <w:p>
+            <w:pPr>
+              <w:cnfStyle w:val="000000000000" w:firstRow="0" w:lastRow="0" w:firstColumn="0" w:lastColumn="0" w:oddVBand="0" w:evenVBand="0" w:oddHBand="0" w:evenHBand="0" w:firstRowFirstColumn="0" w:firstRowLastColumn="0" w:lastRowFirstColumn="0" w:lastRowLastColumn="0"/>
+              <w:rPr>
+                <w:rFonts w:ascii="Courier New" w:hAnsi="Courier New" w:cs="Courier New"/>
+                <w:sz w:val="20"/>
+              </w:rPr>
+            </w:pPr>
+            <w:r>
+              <w:rPr>
+                <w:rFonts w:ascii="Courier New" w:hAnsi="Courier New" w:cs="Courier New"/>
+                <w:b/>
+                <w:bCs/>
+                <w:color w:val="404040"/>
+                <w:sz w:val="20"/>
+              </w:rPr>
+              <w:t>Responsibilities:</w:t>
+            </w:r>
+          </w:p>
+        </w:tc>
+        <w:tc>
+          <w:tcPr>
+            <w:tcW w:w="5214" w:type="dxa"/>
+          </w:tcPr>
+          <w:p>
+            <w:pPr>
+              <w:cnfStyle w:val="000000000000" w:firstRow="0" w:lastRow="0" w:firstColumn="0" w:lastColumn="0" w:oddVBand="0" w:evenVBand="0" w:oddHBand="0" w:evenHBand="0" w:firstRowFirstColumn="0" w:firstRowLastColumn="0" w:lastRowFirstColumn="0" w:lastRowLastColumn="0"/>
+              <w:rPr>
+                <w:rFonts w:ascii="Courier New" w:hAnsi="Courier New" w:cs="Courier New"/>
+                <w:sz w:val="20"/>
+              </w:rPr>
+            </w:pPr>
+            <w:r>
+              <w:rPr>
+                <w:rFonts w:ascii="Courier New" w:hAnsi="Courier New" w:cs="Courier New"/>
+                <w:sz w:val="20"/>
+              </w:rPr>
+              <w:t>Clarify requirements with Project Manager</w:t>
+            </w:r>
+          </w:p>
+          <w:p>
+            <w:pPr>
+              <w:cnfStyle w:val="000000000000" w:firstRow="0" w:lastRow="0" w:firstColumn="0" w:lastColumn="0" w:oddVBand="0" w:evenVBand="0" w:oddHBand="0" w:evenHBand="0" w:firstRowFirstColumn="0" w:firstRowLastColumn="0" w:lastRowFirstColumn="0" w:lastRowLastColumn="0"/>
+              <w:rPr>
+                <w:rFonts w:ascii="Courier New" w:hAnsi="Courier New" w:cs="Courier New"/>
+                <w:sz w:val="20"/>
+              </w:rPr>
+            </w:pPr>
+            <w:r>
+              <w:rPr>
+                <w:rFonts w:ascii="Courier New" w:hAnsi="Courier New" w:cs="Courier New"/>
+                <w:sz w:val="20"/>
+              </w:rPr>
+              <w:t>-</w:t>
+            </w:r>
+            <w:r>
+              <w:rPr>
+                <w:rFonts w:ascii="Courier New" w:hAnsi="Courier New" w:cs="Courier New"/>
+                <w:sz w:val="20"/>
+              </w:rPr>
+              <w:tab/>
+              <w:t>Running project follows V-model.</w:t>
+            </w:r>
+          </w:p>
+          <w:p>
+            <w:pPr>
+              <w:cnfStyle w:val="000000000000" w:firstRow="0" w:lastRow="0" w:firstColumn="0" w:lastColumn="0" w:oddVBand="0" w:evenVBand="0" w:oddHBand="0" w:evenHBand="0" w:firstRowFirstColumn="0" w:firstRowLastColumn="0" w:lastRowFirstColumn="0" w:lastRowLastColumn="0"/>
+              <w:rPr>
+                <w:rFonts w:ascii="Courier New" w:hAnsi="Courier New" w:cs="Courier New"/>
+                <w:sz w:val="20"/>
+              </w:rPr>
+            </w:pPr>
+            <w:r>
+              <w:rPr>
+                <w:rFonts w:ascii="Courier New" w:hAnsi="Courier New" w:cs="Courier New"/>
+                <w:sz w:val="20"/>
+              </w:rPr>
+              <w:t>-</w:t>
+            </w:r>
+            <w:r>
+              <w:rPr>
+                <w:rFonts w:ascii="Courier New" w:hAnsi="Courier New" w:cs="Courier New"/>
+                <w:sz w:val="20"/>
+              </w:rPr>
+              <w:tab/>
+              <w:t xml:space="preserve">Test API with Davinci, Cantata, </w:t>
+            </w:r>
+          </w:p>
+          <w:p>
+            <w:pPr>
+              <w:cnfStyle w:val="000000000000" w:firstRow="0" w:lastRow="0" w:firstColumn="0" w:lastColumn="0" w:oddVBand="0" w:evenVBand="0" w:oddHBand="0" w:evenHBand="0" w:firstRowFirstColumn="0" w:firstRowLastColumn="0" w:lastRowFirstColumn="0" w:lastRowLastColumn="0"/>
+              <w:rPr>
+                <w:rFonts w:ascii="Courier New" w:hAnsi="Courier New" w:cs="Courier New"/>
+                <w:sz w:val="20"/>
+              </w:rPr>
+            </w:pPr>
+            <w:r>
+              <w:rPr>
+                <w:rFonts w:ascii="Courier New" w:hAnsi="Courier New" w:cs="Courier New"/>
+                <w:sz w:val="20"/>
+              </w:rPr>
+              <w:t>-</w:t>
+            </w:r>
+            <w:r>
+              <w:rPr>
+                <w:rFonts w:ascii="Courier New" w:hAnsi="Courier New" w:cs="Courier New"/>
+                <w:sz w:val="20"/>
+              </w:rPr>
+              <w:tab/>
+              <w:t>Microsoft tools, AMDC, Enterprise Architect.</w:t>
+            </w:r>
+          </w:p>
+          <w:p>
+            <w:pPr>
+              <w:cnfStyle w:val="000000000000" w:firstRow="0" w:lastRow="0" w:firstColumn="0" w:lastColumn="0" w:oddVBand="0" w:evenVBand="0" w:oddHBand="0" w:evenHBand="0" w:firstRowFirstColumn="0" w:firstRowLastColumn="0" w:lastRowFirstColumn="0" w:lastRowLastColumn="0"/>
+              <w:rPr>
+                <w:rFonts w:ascii="Courier New" w:hAnsi="Courier New" w:cs="Courier New"/>
+                <w:sz w:val="20"/>
+              </w:rPr>
+            </w:pPr>
+            <w:r>
+              <w:rPr>
+                <w:rFonts w:ascii="Courier New" w:hAnsi="Courier New" w:cs="Courier New"/>
+                <w:sz w:val="20"/>
+              </w:rPr>
+              <w:t>-</w:t>
+            </w:r>
+            <w:r>
+              <w:rPr>
+                <w:rFonts w:ascii="Courier New" w:hAnsi="Courier New" w:cs="Courier New"/>
+                <w:sz w:val="20"/>
+              </w:rPr>
+              <w:tab/>
+              <w:t>Use project tracking tool – Redmine, Jira</w:t>
+            </w:r>
+            <w:r>
+              <w:rPr>
+                <w:rFonts w:ascii="Courier New" w:hAnsi="Courier New" w:cs="Courier New"/>
+                <w:sz w:val="20"/>
+              </w:rPr>
+              <w:t>.</w:t>
+            </w:r>
+          </w:p>
+          <w:p>
+            <w:pPr>
+              <w:cnfStyle w:val="000000000000" w:firstRow="0" w:lastRow="0" w:firstColumn="0" w:lastColumn="0" w:oddVBand="0" w:evenVBand="0" w:oddHBand="0" w:evenHBand="0" w:firstRowFirstColumn="0" w:firstRowLastColumn="0" w:lastRowFirstColumn="0" w:lastRowLastColumn="0"/>
+              <w:rPr>
+                <w:rFonts w:ascii="Courier New" w:hAnsi="Courier New" w:cs="Courier New"/>
+                <w:sz w:val="20"/>
+              </w:rPr>
+            </w:pPr>
+            <w:r>
+              <w:rPr>
+                <w:rFonts w:ascii="Courier New" w:hAnsi="Courier New" w:cs="Courier New"/>
+                <w:sz w:val="20"/>
+              </w:rPr>
+              <w:t>-</w:t>
+            </w:r>
+            <w:r>
+              <w:rPr>
+                <w:rFonts w:ascii="Courier New" w:hAnsi="Courier New" w:cs="Courier New"/>
+                <w:sz w:val="20"/>
+              </w:rPr>
+              <w:tab/>
+              <w:t>Experience in QA/QC workflow</w:t>
+            </w:r>
+            <w:r>
+              <w:rPr>
+                <w:rFonts w:ascii="Courier New" w:hAnsi="Courier New" w:cs="Courier New"/>
+                <w:sz w:val="20"/>
+              </w:rPr>
+              <w:t>.</w:t>
+            </w:r>
+          </w:p>
+        </w:tc>
+      </w:tr>
+      <w:tr>
+        <w:trPr>
+          <w:cnfStyle w:val="000000100000" w:firstRow="0" w:lastRow="0" w:firstColumn="0" w:lastColumn="0" w:oddVBand="0" w:evenVBand="0" w:oddHBand="1" w:evenHBand="0" w:firstRowFirstColumn="0" w:firstRowLastColumn="0" w:lastRowFirstColumn="0" w:lastRowLastColumn="0"/>
+        </w:trPr>
+        <w:tc>
+          <w:tcPr>
+            <w:cnfStyle w:val="001000000000" w:firstRow="0" w:lastRow="0" w:firstColumn="1" w:lastColumn="0" w:oddVBand="0" w:evenVBand="0" w:oddHBand="0" w:evenHBand="0" w:firstRowFirstColumn="0" w:firstRowLastColumn="0" w:lastRowFirstColumn="0" w:lastRowLastColumn="0"/>
+            <w:tcW w:w="2092" w:type="dxa"/>
+            <w:vMerge/>
+          </w:tcPr>
+          <w:p>
+            <w:pPr>
+              <w:rPr>
+                <w:rFonts w:ascii="Courier New" w:hAnsi="Courier New" w:cs="Courier New"/>
+                <w:sz w:val="20"/>
+              </w:rPr>
+            </w:pPr>
+          </w:p>
+        </w:tc>
+        <w:tc>
+          <w:tcPr>
+            <w:tcW w:w="1710" w:type="dxa"/>
+          </w:tcPr>
+          <w:p>
+            <w:pPr>
+              <w:cnfStyle w:val="000000100000" w:firstRow="0" w:lastRow="0" w:firstColumn="0" w:lastColumn="0" w:oddVBand="0" w:evenVBand="0" w:oddHBand="1" w:evenHBand="0" w:firstRowFirstColumn="0" w:firstRowLastColumn="0" w:lastRowFirstColumn="0" w:lastRowLastColumn="0"/>
+              <w:rPr>
+                <w:rFonts w:ascii="Courier New" w:hAnsi="Courier New" w:cs="Courier New"/>
+                <w:sz w:val="20"/>
+              </w:rPr>
+            </w:pPr>
+            <w:r>
+              <w:rPr>
+                <w:rFonts w:ascii="Courier New" w:hAnsi="Courier New" w:cs="Courier New"/>
+                <w:b/>
+                <w:bCs/>
+                <w:color w:val="404040"/>
+                <w:sz w:val="20"/>
+              </w:rPr>
+              <w:t>Duration:</w:t>
+            </w:r>
+          </w:p>
+        </w:tc>
+        <w:tc>
+          <w:tcPr>
+            <w:tcW w:w="5214" w:type="dxa"/>
+          </w:tcPr>
+          <w:p>
+            <w:pPr>
+              <w:jc w:val="center"/>
+              <w:cnfStyle w:val="000000100000" w:firstRow="0" w:lastRow="0" w:firstColumn="0" w:lastColumn="0" w:oddVBand="0" w:evenVBand="0" w:oddHBand="1" w:evenHBand="0" w:firstRowFirstColumn="0" w:firstRowLastColumn="0" w:lastRowFirstColumn="0" w:lastRowLastColumn="0"/>
+              <w:rPr>
+                <w:rFonts w:ascii="Courier New" w:hAnsi="Courier New" w:cs="Courier New"/>
+                <w:sz w:val="20"/>
+              </w:rPr>
+            </w:pPr>
+            <w:r>
+              <w:rPr>
+                <w:rFonts w:ascii="Courier New" w:hAnsi="Courier New" w:cs="Courier New"/>
+                <w:color w:val="404040"/>
+                <w:sz w:val="20"/>
+              </w:rPr>
+              <w:t xml:space="preserve">10/2020 </w:t>
+            </w:r>
+            <w:proofErr w:type="gramStart"/>
+            <w:r>
+              <w:rPr>
+                <w:rFonts w:ascii="Courier New" w:hAnsi="Courier New" w:cs="Courier New"/>
+                <w:color w:val="404040"/>
+                <w:sz w:val="20"/>
+              </w:rPr>
+              <w:t>–</w:t>
+            </w:r>
+            <w:r>
+              <w:rPr>
+                <w:rFonts w:ascii="Courier New" w:hAnsi="Courier New" w:cs="Courier New"/>
+                <w:color w:val="404040"/>
+                <w:spacing w:val="-2"/>
+                <w:sz w:val="20"/>
+              </w:rPr>
+              <w:t xml:space="preserve"> </w:t>
+            </w:r>
+            <w:r>
+              <w:rPr>
+                <w:rFonts w:ascii="Courier New" w:hAnsi="Courier New" w:cs="Courier New"/>
+                <w:sz w:val="20"/>
+              </w:rPr>
+              <w:t xml:space="preserve"> </w:t>
+            </w:r>
+            <w:r>
+              <w:rPr>
+                <w:rFonts w:ascii="Courier New" w:hAnsi="Courier New" w:cs="Courier New"/>
+                <w:bCs/>
+                <w:sz w:val="20"/>
+              </w:rPr>
+              <w:t>01</w:t>
+            </w:r>
+            <w:proofErr w:type="gramEnd"/>
+            <w:r>
+              <w:rPr>
+                <w:rFonts w:ascii="Courier New" w:hAnsi="Courier New" w:cs="Courier New"/>
+                <w:bCs/>
+                <w:color w:val="404040"/>
+                <w:sz w:val="20"/>
+              </w:rPr>
+              <w:t>/2022</w:t>
             </w:r>
           </w:p>
         </w:tc>
@@ -3883,7 +4460,23 @@
                 <w:sz w:val="20"/>
               </w:rPr>
               <w:tab/>
-              <w:t>Write test case, checklist and data to test.</w:t>
+              <w:t xml:space="preserve">Write test case, </w:t>
+            </w:r>
+            <w:proofErr w:type="gramStart"/>
+            <w:r>
+              <w:rPr>
+                <w:rFonts w:ascii="Courier New" w:hAnsi="Courier New" w:cs="Courier New"/>
+                <w:sz w:val="20"/>
+              </w:rPr>
+              <w:t>checklist</w:t>
+            </w:r>
+            <w:proofErr w:type="gramEnd"/>
+            <w:r>
+              <w:rPr>
+                <w:rFonts w:ascii="Courier New" w:hAnsi="Courier New" w:cs="Courier New"/>
+                <w:sz w:val="20"/>
+              </w:rPr>
+              <w:t xml:space="preserve"> and data to test.</w:t>
             </w:r>
           </w:p>
           <w:p>
@@ -4076,6 +4669,12 @@
           <w:rFonts w:ascii="Courier New" w:hAnsi="Courier New" w:cs="Courier New"/>
         </w:rPr>
       </w:pPr>
+      <w:r>
+        <w:rPr>
+          <w:rFonts w:ascii="Courier New" w:hAnsi="Courier New" w:cs="Courier New"/>
+        </w:rPr>
+        <w:br w:type="page"/>
+      </w:r>
     </w:p>
     <w:tbl>
       <w:tblPr>
@@ -4095,7 +4694,7 @@
         <w:tc>
           <w:tcPr>
             <w:cnfStyle w:val="001000000000" w:firstRow="0" w:lastRow="0" w:firstColumn="1" w:lastColumn="0" w:oddVBand="0" w:evenVBand="0" w:oddHBand="0" w:evenHBand="0" w:firstRowFirstColumn="0" w:firstRowLastColumn="0" w:lastRowFirstColumn="0" w:lastRowLastColumn="0"/>
-            <w:tcW w:w="2155" w:type="dxa"/>
+            <w:tcW w:w="1953" w:type="dxa"/>
             <w:vMerge w:val="restart"/>
           </w:tcPr>
           <w:p>
@@ -4117,6 +4716,7 @@
                 <w:rFonts w:ascii="Courier New" w:hAnsi="Courier New" w:cs="Courier New"/>
                 <w:sz w:val="20"/>
               </w:rPr>
+              <w:lastRenderedPageBreak/>
               <w:t>PROJECT NAME:</w:t>
             </w:r>
           </w:p>
@@ -4131,7 +4731,7 @@
         </w:tc>
         <w:tc>
           <w:tcPr>
-            <w:tcW w:w="7195" w:type="dxa"/>
+            <w:tcW w:w="7063" w:type="dxa"/>
             <w:gridSpan w:val="2"/>
           </w:tcPr>
           <w:p>
@@ -4166,7 +4766,7 @@
         <w:tc>
           <w:tcPr>
             <w:cnfStyle w:val="001000000000" w:firstRow="0" w:lastRow="0" w:firstColumn="1" w:lastColumn="0" w:oddVBand="0" w:evenVBand="0" w:oddHBand="0" w:evenHBand="0" w:firstRowFirstColumn="0" w:firstRowLastColumn="0" w:lastRowFirstColumn="0" w:lastRowLastColumn="0"/>
-            <w:tcW w:w="2155" w:type="dxa"/>
+            <w:tcW w:w="1953" w:type="dxa"/>
             <w:vMerge/>
           </w:tcPr>
           <w:p>
@@ -4180,7 +4780,7 @@
         </w:tc>
         <w:tc>
           <w:tcPr>
-            <w:tcW w:w="1710" w:type="dxa"/>
+            <w:tcW w:w="2257" w:type="dxa"/>
           </w:tcPr>
           <w:p>
             <w:pPr>
@@ -4204,7 +4804,7 @@
         </w:tc>
         <w:tc>
           <w:tcPr>
-            <w:tcW w:w="5485" w:type="dxa"/>
+            <w:tcW w:w="4806" w:type="dxa"/>
           </w:tcPr>
           <w:p>
             <w:pPr>
@@ -4246,7 +4846,7 @@
         <w:tc>
           <w:tcPr>
             <w:cnfStyle w:val="001000000000" w:firstRow="0" w:lastRow="0" w:firstColumn="1" w:lastColumn="0" w:oddVBand="0" w:evenVBand="0" w:oddHBand="0" w:evenHBand="0" w:firstRowFirstColumn="0" w:firstRowLastColumn="0" w:lastRowFirstColumn="0" w:lastRowLastColumn="0"/>
-            <w:tcW w:w="2155" w:type="dxa"/>
+            <w:tcW w:w="1953" w:type="dxa"/>
             <w:vMerge/>
           </w:tcPr>
           <w:p>
@@ -4260,7 +4860,7 @@
         </w:tc>
         <w:tc>
           <w:tcPr>
-            <w:tcW w:w="1710" w:type="dxa"/>
+            <w:tcW w:w="2257" w:type="dxa"/>
           </w:tcPr>
           <w:p>
             <w:pPr>
@@ -4284,7 +4884,7 @@
         </w:tc>
         <w:tc>
           <w:tcPr>
-            <w:tcW w:w="5485" w:type="dxa"/>
+            <w:tcW w:w="4806" w:type="dxa"/>
           </w:tcPr>
           <w:p>
             <w:pPr>
@@ -4323,7 +4923,23 @@
                 <w:sz w:val="20"/>
               </w:rPr>
               <w:tab/>
-              <w:t>Write test case, checklist and data to test</w:t>
+              <w:t xml:space="preserve">Write test case, </w:t>
+            </w:r>
+            <w:proofErr w:type="gramStart"/>
+            <w:r>
+              <w:rPr>
+                <w:rFonts w:ascii="Courier New" w:hAnsi="Courier New" w:cs="Courier New"/>
+                <w:sz w:val="20"/>
+              </w:rPr>
+              <w:t>checklist</w:t>
+            </w:r>
+            <w:proofErr w:type="gramEnd"/>
+            <w:r>
+              <w:rPr>
+                <w:rFonts w:ascii="Courier New" w:hAnsi="Courier New" w:cs="Courier New"/>
+                <w:sz w:val="20"/>
+              </w:rPr>
+              <w:t xml:space="preserve"> and data to test</w:t>
             </w:r>
           </w:p>
           <w:p>
@@ -4455,7 +5071,7 @@
         <w:tc>
           <w:tcPr>
             <w:cnfStyle w:val="001000000000" w:firstRow="0" w:lastRow="0" w:firstColumn="1" w:lastColumn="0" w:oddVBand="0" w:evenVBand="0" w:oddHBand="0" w:evenHBand="0" w:firstRowFirstColumn="0" w:firstRowLastColumn="0" w:lastRowFirstColumn="0" w:lastRowLastColumn="0"/>
-            <w:tcW w:w="2155" w:type="dxa"/>
+            <w:tcW w:w="1953" w:type="dxa"/>
             <w:vMerge/>
           </w:tcPr>
           <w:p>
@@ -4469,7 +5085,7 @@
         </w:tc>
         <w:tc>
           <w:tcPr>
-            <w:tcW w:w="1710" w:type="dxa"/>
+            <w:tcW w:w="2257" w:type="dxa"/>
           </w:tcPr>
           <w:p>
             <w:pPr>
@@ -4493,7 +5109,7 @@
         </w:tc>
         <w:tc>
           <w:tcPr>
-            <w:tcW w:w="5485" w:type="dxa"/>
+            <w:tcW w:w="4806" w:type="dxa"/>
           </w:tcPr>
           <w:p>
             <w:pPr>
@@ -4583,7 +5199,6 @@
                 <w:rFonts w:ascii="Courier New" w:hAnsi="Courier New" w:cs="Courier New"/>
                 <w:sz w:val="20"/>
               </w:rPr>
-              <w:lastRenderedPageBreak/>
               <w:t>PROJECT NAME:</w:t>
             </w:r>
           </w:p>
@@ -4790,7 +5405,23 @@
                 <w:sz w:val="20"/>
               </w:rPr>
               <w:tab/>
-              <w:t>Write test case, checklist and data to test</w:t>
+              <w:t xml:space="preserve">Write test case, </w:t>
+            </w:r>
+            <w:proofErr w:type="gramStart"/>
+            <w:r>
+              <w:rPr>
+                <w:rFonts w:ascii="Courier New" w:hAnsi="Courier New" w:cs="Courier New"/>
+                <w:sz w:val="20"/>
+              </w:rPr>
+              <w:t>checklist</w:t>
+            </w:r>
+            <w:proofErr w:type="gramEnd"/>
+            <w:r>
+              <w:rPr>
+                <w:rFonts w:ascii="Courier New" w:hAnsi="Courier New" w:cs="Courier New"/>
+                <w:sz w:val="20"/>
+              </w:rPr>
+              <w:t xml:space="preserve"> and data to test</w:t>
             </w:r>
           </w:p>
           <w:p>
@@ -5020,7 +5651,7 @@
 </file>
 
 <file path=word/endnotes.xml><?xml version="1.0" encoding="utf-8"?>
-<w:endnotes xmlns:wpc="http://schemas.microsoft.com/office/word/2010/wordprocessingCanvas" xmlns:cx="http://schemas.microsoft.com/office/drawing/2014/chartex" xmlns:cx1="http://schemas.microsoft.com/office/drawing/2015/9/8/chartex" xmlns:cx2="http://schemas.microsoft.com/office/drawing/2015/10/21/chartex" xmlns:cx3="http://schemas.microsoft.com/office/drawing/2016/5/9/chartex" xmlns:cx4="http://schemas.microsoft.com/office/drawing/2016/5/10/chartex" xmlns:cx5="http://schemas.microsoft.com/office/drawing/2016/5/11/chartex" xmlns:cx6="http://schemas.microsoft.com/office/drawing/2016/5/12/chartex" xmlns:cx7="http://schemas.microsoft.com/office/drawing/2016/5/13/chartex" xmlns:cx8="http://schemas.microsoft.com/office/drawing/2016/5/14/chartex" xmlns:mc="http://schemas.openxmlformats.org/markup-compatibility/2006" xmlns:aink="http://schemas.microsoft.com/office/drawing/2016/ink" xmlns:am3d="http://schemas.microsoft.com/office/drawing/2017/model3d" xmlns:o="urn:schemas-microsoft-com:office:office" xmlns:r="http://schemas.openxmlformats.org/officeDocument/2006/relationships" xmlns:m="http://schemas.openxmlformats.org/officeDocument/2006/math" xmlns:v="urn:schemas-microsoft-com:vml" xmlns:wp14="http://schemas.microsoft.com/office/word/2010/wordprocessingDrawing" xmlns:wp="http://schemas.openxmlformats.org/drawingml/2006/wordprocessingDrawing" xmlns:w10="urn:schemas-microsoft-com:office:word" xmlns:w="http://schemas.openxmlformats.org/wordprocessingml/2006/main" xmlns:w14="http://schemas.microsoft.com/office/word/2010/wordml" xmlns:w15="http://schemas.microsoft.com/office/word/2012/wordml" xmlns:w16cex="http://schemas.microsoft.com/office/word/2018/wordml/cex" xmlns:w16cid="http://schemas.microsoft.com/office/word/2016/wordml/cid" xmlns:w16="http://schemas.microsoft.com/office/word/2018/wordml" xmlns:w16sdtdh="http://schemas.microsoft.com/office/word/2020/wordml/sdtdatahash" xmlns:w16se="http://schemas.microsoft.com/office/word/2015/wordml/symex" xmlns:wpg="http://schemas.microsoft.com/office/word/2010/wordprocessingGroup" xmlns:wpi="http://schemas.microsoft.com/office/word/2010/wordprocessingInk" xmlns:wne="http://schemas.microsoft.com/office/word/2006/wordml" xmlns:wps="http://schemas.microsoft.com/office/word/2010/wordprocessingShape" mc:Ignorable="w14 w15 w16se w16cid w16 w16cex w16sdtdh wp14">
+<w:endnotes xmlns:wpc="http://schemas.microsoft.com/office/word/2010/wordprocessingCanvas" xmlns:cx="http://schemas.microsoft.com/office/drawing/2014/chartex" xmlns:cx1="http://schemas.microsoft.com/office/drawing/2015/9/8/chartex" xmlns:cx2="http://schemas.microsoft.com/office/drawing/2015/10/21/chartex" xmlns:cx3="http://schemas.microsoft.com/office/drawing/2016/5/9/chartex" xmlns:cx4="http://schemas.microsoft.com/office/drawing/2016/5/10/chartex" xmlns:cx5="http://schemas.microsoft.com/office/drawing/2016/5/11/chartex" xmlns:cx6="http://schemas.microsoft.com/office/drawing/2016/5/12/chartex" xmlns:cx7="http://schemas.microsoft.com/office/drawing/2016/5/13/chartex" xmlns:cx8="http://schemas.microsoft.com/office/drawing/2016/5/14/chartex" xmlns:mc="http://schemas.openxmlformats.org/markup-compatibility/2006" xmlns:aink="http://schemas.microsoft.com/office/drawing/2016/ink" xmlns:am3d="http://schemas.microsoft.com/office/drawing/2017/model3d" xmlns:o="urn:schemas-microsoft-com:office:office" xmlns:oel="http://schemas.microsoft.com/office/2019/extlst" xmlns:r="http://schemas.openxmlformats.org/officeDocument/2006/relationships" xmlns:m="http://schemas.openxmlformats.org/officeDocument/2006/math" xmlns:v="urn:schemas-microsoft-com:vml" xmlns:wp14="http://schemas.microsoft.com/office/word/2010/wordprocessingDrawing" xmlns:wp="http://schemas.openxmlformats.org/drawingml/2006/wordprocessingDrawing" xmlns:w10="urn:schemas-microsoft-com:office:word" xmlns:w="http://schemas.openxmlformats.org/wordprocessingml/2006/main" xmlns:w14="http://schemas.microsoft.com/office/word/2010/wordml" xmlns:w15="http://schemas.microsoft.com/office/word/2012/wordml" xmlns:w16cex="http://schemas.microsoft.com/office/word/2018/wordml/cex" xmlns:w16cid="http://schemas.microsoft.com/office/word/2016/wordml/cid" xmlns:w16="http://schemas.microsoft.com/office/word/2018/wordml" xmlns:w16sdtdh="http://schemas.microsoft.com/office/word/2020/wordml/sdtdatahash" xmlns:w16se="http://schemas.microsoft.com/office/word/2015/wordml/symex" xmlns:wpg="http://schemas.microsoft.com/office/word/2010/wordprocessingGroup" xmlns:wpi="http://schemas.microsoft.com/office/word/2010/wordprocessingInk" xmlns:wne="http://schemas.microsoft.com/office/word/2006/wordml" xmlns:wps="http://schemas.microsoft.com/office/word/2010/wordprocessingShape" mc:Ignorable="w14 w15 w16se w16cid w16 w16cex w16sdtdh wp14">
   <w:endnote w:type="separator" w:id="-1">
     <w:p>
       <w:pPr>
@@ -5045,7 +5676,7 @@
 </file>
 
 <file path=word/footer1.xml><?xml version="1.0" encoding="utf-8"?>
-<w:ftr xmlns:wpc="http://schemas.microsoft.com/office/word/2010/wordprocessingCanvas" xmlns:cx="http://schemas.microsoft.com/office/drawing/2014/chartex" xmlns:cx1="http://schemas.microsoft.com/office/drawing/2015/9/8/chartex" xmlns:cx2="http://schemas.microsoft.com/office/drawing/2015/10/21/chartex" xmlns:cx3="http://schemas.microsoft.com/office/drawing/2016/5/9/chartex" xmlns:cx4="http://schemas.microsoft.com/office/drawing/2016/5/10/chartex" xmlns:cx5="http://schemas.microsoft.com/office/drawing/2016/5/11/chartex" xmlns:cx6="http://schemas.microsoft.com/office/drawing/2016/5/12/chartex" xmlns:cx7="http://schemas.microsoft.com/office/drawing/2016/5/13/chartex" xmlns:cx8="http://schemas.microsoft.com/office/drawing/2016/5/14/chartex" xmlns:mc="http://schemas.openxmlformats.org/markup-compatibility/2006" xmlns:aink="http://schemas.microsoft.com/office/drawing/2016/ink" xmlns:am3d="http://schemas.microsoft.com/office/drawing/2017/model3d" xmlns:o="urn:schemas-microsoft-com:office:office" xmlns:r="http://schemas.openxmlformats.org/officeDocument/2006/relationships" xmlns:m="http://schemas.openxmlformats.org/officeDocument/2006/math" xmlns:v="urn:schemas-microsoft-com:vml" xmlns:wp14="http://schemas.microsoft.com/office/word/2010/wordprocessingDrawing" xmlns:wp="http://schemas.openxmlformats.org/drawingml/2006/wordprocessingDrawing" xmlns:w10="urn:schemas-microsoft-com:office:word" xmlns:w="http://schemas.openxmlformats.org/wordprocessingml/2006/main" xmlns:w14="http://schemas.microsoft.com/office/word/2010/wordml" xmlns:w15="http://schemas.microsoft.com/office/word/2012/wordml" xmlns:w16cex="http://schemas.microsoft.com/office/word/2018/wordml/cex" xmlns:w16cid="http://schemas.microsoft.com/office/word/2016/wordml/cid" xmlns:w16="http://schemas.microsoft.com/office/word/2018/wordml" xmlns:w16sdtdh="http://schemas.microsoft.com/office/word/2020/wordml/sdtdatahash" xmlns:w16se="http://schemas.microsoft.com/office/word/2015/wordml/symex" xmlns:wpg="http://schemas.microsoft.com/office/word/2010/wordprocessingGroup" xmlns:wpi="http://schemas.microsoft.com/office/word/2010/wordprocessingInk" xmlns:wne="http://schemas.microsoft.com/office/word/2006/wordml" xmlns:wps="http://schemas.microsoft.com/office/word/2010/wordprocessingShape" mc:Ignorable="w14 w15 w16se w16cid w16 w16cex w16sdtdh wp14">
+<w:ftr xmlns:wpc="http://schemas.microsoft.com/office/word/2010/wordprocessingCanvas" xmlns:cx="http://schemas.microsoft.com/office/drawing/2014/chartex" xmlns:cx1="http://schemas.microsoft.com/office/drawing/2015/9/8/chartex" xmlns:cx2="http://schemas.microsoft.com/office/drawing/2015/10/21/chartex" xmlns:cx3="http://schemas.microsoft.com/office/drawing/2016/5/9/chartex" xmlns:cx4="http://schemas.microsoft.com/office/drawing/2016/5/10/chartex" xmlns:cx5="http://schemas.microsoft.com/office/drawing/2016/5/11/chartex" xmlns:cx6="http://schemas.microsoft.com/office/drawing/2016/5/12/chartex" xmlns:cx7="http://schemas.microsoft.com/office/drawing/2016/5/13/chartex" xmlns:cx8="http://schemas.microsoft.com/office/drawing/2016/5/14/chartex" xmlns:mc="http://schemas.openxmlformats.org/markup-compatibility/2006" xmlns:aink="http://schemas.microsoft.com/office/drawing/2016/ink" xmlns:am3d="http://schemas.microsoft.com/office/drawing/2017/model3d" xmlns:o="urn:schemas-microsoft-com:office:office" xmlns:oel="http://schemas.microsoft.com/office/2019/extlst" xmlns:r="http://schemas.openxmlformats.org/officeDocument/2006/relationships" xmlns:m="http://schemas.openxmlformats.org/officeDocument/2006/math" xmlns:v="urn:schemas-microsoft-com:vml" xmlns:wp14="http://schemas.microsoft.com/office/word/2010/wordprocessingDrawing" xmlns:wp="http://schemas.openxmlformats.org/drawingml/2006/wordprocessingDrawing" xmlns:w10="urn:schemas-microsoft-com:office:word" xmlns:w="http://schemas.openxmlformats.org/wordprocessingml/2006/main" xmlns:w14="http://schemas.microsoft.com/office/word/2010/wordml" xmlns:w15="http://schemas.microsoft.com/office/word/2012/wordml" xmlns:w16cex="http://schemas.microsoft.com/office/word/2018/wordml/cex" xmlns:w16cid="http://schemas.microsoft.com/office/word/2016/wordml/cid" xmlns:w16="http://schemas.microsoft.com/office/word/2018/wordml" xmlns:w16sdtdh="http://schemas.microsoft.com/office/word/2020/wordml/sdtdatahash" xmlns:w16se="http://schemas.microsoft.com/office/word/2015/wordml/symex" xmlns:wpg="http://schemas.microsoft.com/office/word/2010/wordprocessingGroup" xmlns:wpi="http://schemas.microsoft.com/office/word/2010/wordprocessingInk" xmlns:wne="http://schemas.microsoft.com/office/word/2006/wordml" xmlns:wps="http://schemas.microsoft.com/office/word/2010/wordprocessingShape" mc:Ignorable="w14 w15 w16se w16cid w16 w16cex w16sdtdh wp14">
   <w:tbl>
     <w:tblPr>
       <w:tblW w:w="5000" w:type="pct"/>
@@ -5086,7 +5717,6 @@
             <w:dataBinding w:prefixMappings="xmlns:ns0='http://purl.org/dc/elements/1.1/' xmlns:ns1='http://schemas.openxmlformats.org/package/2006/metadata/core-properties' " w:xpath="/ns1:coreProperties[1]/ns0:creator[1]" w:storeItemID="{6C3C8BC8-F283-45AE-878A-BAB7291924A1}"/>
             <w:text/>
           </w:sdtPr>
-          <w:sdtEndPr/>
           <w:sdtContent>
             <w:p>
               <w:pPr>
@@ -5171,7 +5801,7 @@
 </file>
 
 <file path=word/footnotes.xml><?xml version="1.0" encoding="utf-8"?>
-<w:footnotes xmlns:wpc="http://schemas.microsoft.com/office/word/2010/wordprocessingCanvas" xmlns:cx="http://schemas.microsoft.com/office/drawing/2014/chartex" xmlns:cx1="http://schemas.microsoft.com/office/drawing/2015/9/8/chartex" xmlns:cx2="http://schemas.microsoft.com/office/drawing/2015/10/21/chartex" xmlns:cx3="http://schemas.microsoft.com/office/drawing/2016/5/9/chartex" xmlns:cx4="http://schemas.microsoft.com/office/drawing/2016/5/10/chartex" xmlns:cx5="http://schemas.microsoft.com/office/drawing/2016/5/11/chartex" xmlns:cx6="http://schemas.microsoft.com/office/drawing/2016/5/12/chartex" xmlns:cx7="http://schemas.microsoft.com/office/drawing/2016/5/13/chartex" xmlns:cx8="http://schemas.microsoft.com/office/drawing/2016/5/14/chartex" xmlns:mc="http://schemas.openxmlformats.org/markup-compatibility/2006" xmlns:aink="http://schemas.microsoft.com/office/drawing/2016/ink" xmlns:am3d="http://schemas.microsoft.com/office/drawing/2017/model3d" xmlns:o="urn:schemas-microsoft-com:office:office" xmlns:r="http://schemas.openxmlformats.org/officeDocument/2006/relationships" xmlns:m="http://schemas.openxmlformats.org/officeDocument/2006/math" xmlns:v="urn:schemas-microsoft-com:vml" xmlns:wp14="http://schemas.microsoft.com/office/word/2010/wordprocessingDrawing" xmlns:wp="http://schemas.openxmlformats.org/drawingml/2006/wordprocessingDrawing" xmlns:w10="urn:schemas-microsoft-com:office:word" xmlns:w="http://schemas.openxmlformats.org/wordprocessingml/2006/main" xmlns:w14="http://schemas.microsoft.com/office/word/2010/wordml" xmlns:w15="http://schemas.microsoft.com/office/word/2012/wordml" xmlns:w16cex="http://schemas.microsoft.com/office/word/2018/wordml/cex" xmlns:w16cid="http://schemas.microsoft.com/office/word/2016/wordml/cid" xmlns:w16="http://schemas.microsoft.com/office/word/2018/wordml" xmlns:w16sdtdh="http://schemas.microsoft.com/office/word/2020/wordml/sdtdatahash" xmlns:w16se="http://schemas.microsoft.com/office/word/2015/wordml/symex" xmlns:wpg="http://schemas.microsoft.com/office/word/2010/wordprocessingGroup" xmlns:wpi="http://schemas.microsoft.com/office/word/2010/wordprocessingInk" xmlns:wne="http://schemas.microsoft.com/office/word/2006/wordml" xmlns:wps="http://schemas.microsoft.com/office/word/2010/wordprocessingShape" mc:Ignorable="w14 w15 w16se w16cid w16 w16cex w16sdtdh wp14">
+<w:footnotes xmlns:wpc="http://schemas.microsoft.com/office/word/2010/wordprocessingCanvas" xmlns:cx="http://schemas.microsoft.com/office/drawing/2014/chartex" xmlns:cx1="http://schemas.microsoft.com/office/drawing/2015/9/8/chartex" xmlns:cx2="http://schemas.microsoft.com/office/drawing/2015/10/21/chartex" xmlns:cx3="http://schemas.microsoft.com/office/drawing/2016/5/9/chartex" xmlns:cx4="http://schemas.microsoft.com/office/drawing/2016/5/10/chartex" xmlns:cx5="http://schemas.microsoft.com/office/drawing/2016/5/11/chartex" xmlns:cx6="http://schemas.microsoft.com/office/drawing/2016/5/12/chartex" xmlns:cx7="http://schemas.microsoft.com/office/drawing/2016/5/13/chartex" xmlns:cx8="http://schemas.microsoft.com/office/drawing/2016/5/14/chartex" xmlns:mc="http://schemas.openxmlformats.org/markup-compatibility/2006" xmlns:aink="http://schemas.microsoft.com/office/drawing/2016/ink" xmlns:am3d="http://schemas.microsoft.com/office/drawing/2017/model3d" xmlns:o="urn:schemas-microsoft-com:office:office" xmlns:oel="http://schemas.microsoft.com/office/2019/extlst" xmlns:r="http://schemas.openxmlformats.org/officeDocument/2006/relationships" xmlns:m="http://schemas.openxmlformats.org/officeDocument/2006/math" xmlns:v="urn:schemas-microsoft-com:vml" xmlns:wp14="http://schemas.microsoft.com/office/word/2010/wordprocessingDrawing" xmlns:wp="http://schemas.openxmlformats.org/drawingml/2006/wordprocessingDrawing" xmlns:w10="urn:schemas-microsoft-com:office:word" xmlns:w="http://schemas.openxmlformats.org/wordprocessingml/2006/main" xmlns:w14="http://schemas.microsoft.com/office/word/2010/wordml" xmlns:w15="http://schemas.microsoft.com/office/word/2012/wordml" xmlns:w16cex="http://schemas.microsoft.com/office/word/2018/wordml/cex" xmlns:w16cid="http://schemas.microsoft.com/office/word/2016/wordml/cid" xmlns:w16="http://schemas.microsoft.com/office/word/2018/wordml" xmlns:w16sdtdh="http://schemas.microsoft.com/office/word/2020/wordml/sdtdatahash" xmlns:w16se="http://schemas.microsoft.com/office/word/2015/wordml/symex" xmlns:wpg="http://schemas.microsoft.com/office/word/2010/wordprocessingGroup" xmlns:wpi="http://schemas.microsoft.com/office/word/2010/wordprocessingInk" xmlns:wne="http://schemas.microsoft.com/office/word/2006/wordml" xmlns:wps="http://schemas.microsoft.com/office/word/2010/wordprocessingShape" mc:Ignorable="w14 w15 w16se w16cid w16 w16cex w16sdtdh wp14">
   <w:footnote w:type="separator" w:id="-1">
     <w:p>
       <w:pPr>
@@ -5196,7 +5826,7 @@
 </file>
 
 <file path=word/numbering.xml><?xml version="1.0" encoding="utf-8"?>
-<w:numbering xmlns:wpc="http://schemas.microsoft.com/office/word/2010/wordprocessingCanvas" xmlns:cx="http://schemas.microsoft.com/office/drawing/2014/chartex" xmlns:cx1="http://schemas.microsoft.com/office/drawing/2015/9/8/chartex" xmlns:cx2="http://schemas.microsoft.com/office/drawing/2015/10/21/chartex" xmlns:cx3="http://schemas.microsoft.com/office/drawing/2016/5/9/chartex" xmlns:cx4="http://schemas.microsoft.com/office/drawing/2016/5/10/chartex" xmlns:cx5="http://schemas.microsoft.com/office/drawing/2016/5/11/chartex" xmlns:cx6="http://schemas.microsoft.com/office/drawing/2016/5/12/chartex" xmlns:cx7="http://schemas.microsoft.com/office/drawing/2016/5/13/chartex" xmlns:cx8="http://schemas.microsoft.com/office/drawing/2016/5/14/chartex" xmlns:mc="http://schemas.openxmlformats.org/markup-compatibility/2006" xmlns:aink="http://schemas.microsoft.com/office/drawing/2016/ink" xmlns:am3d="http://schemas.microsoft.com/office/drawing/2017/model3d" xmlns:o="urn:schemas-microsoft-com:office:office" xmlns:r="http://schemas.openxmlformats.org/officeDocument/2006/relationships" xmlns:m="http://schemas.openxmlformats.org/officeDocument/2006/math" xmlns:v="urn:schemas-microsoft-com:vml" xmlns:wp14="http://schemas.microsoft.com/office/word/2010/wordprocessingDrawing" xmlns:wp="http://schemas.openxmlformats.org/drawingml/2006/wordprocessingDrawing" xmlns:w10="urn:schemas-microsoft-com:office:word" xmlns:w="http://schemas.openxmlformats.org/wordprocessingml/2006/main" xmlns:w14="http://schemas.microsoft.com/office/word/2010/wordml" xmlns:w15="http://schemas.microsoft.com/office/word/2012/wordml" xmlns:w16cex="http://schemas.microsoft.com/office/word/2018/wordml/cex" xmlns:w16cid="http://schemas.microsoft.com/office/word/2016/wordml/cid" xmlns:w16="http://schemas.microsoft.com/office/word/2018/wordml" xmlns:w16sdtdh="http://schemas.microsoft.com/office/word/2020/wordml/sdtdatahash" xmlns:w16se="http://schemas.microsoft.com/office/word/2015/wordml/symex" xmlns:wpg="http://schemas.microsoft.com/office/word/2010/wordprocessingGroup" xmlns:wpi="http://schemas.microsoft.com/office/word/2010/wordprocessingInk" xmlns:wne="http://schemas.microsoft.com/office/word/2006/wordml" xmlns:wps="http://schemas.microsoft.com/office/word/2010/wordprocessingShape" mc:Ignorable="w14 w15 w16se w16cid w16 w16cex w16sdtdh wp14">
+<w:numbering xmlns:wpc="http://schemas.microsoft.com/office/word/2010/wordprocessingCanvas" xmlns:cx="http://schemas.microsoft.com/office/drawing/2014/chartex" xmlns:cx1="http://schemas.microsoft.com/office/drawing/2015/9/8/chartex" xmlns:cx2="http://schemas.microsoft.com/office/drawing/2015/10/21/chartex" xmlns:cx3="http://schemas.microsoft.com/office/drawing/2016/5/9/chartex" xmlns:cx4="http://schemas.microsoft.com/office/drawing/2016/5/10/chartex" xmlns:cx5="http://schemas.microsoft.com/office/drawing/2016/5/11/chartex" xmlns:cx6="http://schemas.microsoft.com/office/drawing/2016/5/12/chartex" xmlns:cx7="http://schemas.microsoft.com/office/drawing/2016/5/13/chartex" xmlns:cx8="http://schemas.microsoft.com/office/drawing/2016/5/14/chartex" xmlns:mc="http://schemas.openxmlformats.org/markup-compatibility/2006" xmlns:aink="http://schemas.microsoft.com/office/drawing/2016/ink" xmlns:am3d="http://schemas.microsoft.com/office/drawing/2017/model3d" xmlns:o="urn:schemas-microsoft-com:office:office" xmlns:oel="http://schemas.microsoft.com/office/2019/extlst" xmlns:r="http://schemas.openxmlformats.org/officeDocument/2006/relationships" xmlns:m="http://schemas.openxmlformats.org/officeDocument/2006/math" xmlns:v="urn:schemas-microsoft-com:vml" xmlns:wp14="http://schemas.microsoft.com/office/word/2010/wordprocessingDrawing" xmlns:wp="http://schemas.openxmlformats.org/drawingml/2006/wordprocessingDrawing" xmlns:w10="urn:schemas-microsoft-com:office:word" xmlns:w="http://schemas.openxmlformats.org/wordprocessingml/2006/main" xmlns:w14="http://schemas.microsoft.com/office/word/2010/wordml" xmlns:w15="http://schemas.microsoft.com/office/word/2012/wordml" xmlns:w16cex="http://schemas.microsoft.com/office/word/2018/wordml/cex" xmlns:w16cid="http://schemas.microsoft.com/office/word/2016/wordml/cid" xmlns:w16="http://schemas.microsoft.com/office/word/2018/wordml" xmlns:w16sdtdh="http://schemas.microsoft.com/office/word/2020/wordml/sdtdatahash" xmlns:w16se="http://schemas.microsoft.com/office/word/2015/wordml/symex" xmlns:wpg="http://schemas.microsoft.com/office/word/2010/wordprocessingGroup" xmlns:wpi="http://schemas.microsoft.com/office/word/2010/wordprocessingInk" xmlns:wne="http://schemas.microsoft.com/office/word/2006/wordml" xmlns:wps="http://schemas.microsoft.com/office/word/2010/wordprocessingShape" mc:Ignorable="w14 w15 w16se w16cid w16 w16cex w16sdtdh wp14">
   <w:abstractNum w:abstractNumId="0" w15:restartNumberingAfterBreak="0">
     <w:nsid w:val="00000402"/>
     <w:multiLevelType w:val="multilevel"/>
@@ -5410,10 +6040,10 @@
       </w:rPr>
     </w:lvl>
   </w:abstractNum>
-  <w:num w:numId="1">
+  <w:num w:numId="1" w16cid:durableId="1067995325">
     <w:abstractNumId w:val="0"/>
   </w:num>
-  <w:num w:numId="2">
+  <w:num w:numId="2" w16cid:durableId="2143384465">
     <w:abstractNumId w:val="1"/>
   </w:num>
 </w:numbering>
@@ -6411,11 +7041,16 @@
       <w:szCs w:val="18"/>
     </w:rPr>
   </w:style>
+  <w:style w:type="character" w:customStyle="1" w:styleId="normaltextrun">
+    <w:name w:val="normaltextrun"/>
+    <w:basedOn w:val="DefaultParagraphFont"/>
+    <w:rsid w:val="00166494"/>
+  </w:style>
 </w:styles>
 </file>
 
 <file path=word/glossary/document.xml><?xml version="1.0" encoding="utf-8"?>
-<w:glossaryDocument xmlns:wpc="http://schemas.microsoft.com/office/word/2010/wordprocessingCanvas" xmlns:cx="http://schemas.microsoft.com/office/drawing/2014/chartex" xmlns:cx1="http://schemas.microsoft.com/office/drawing/2015/9/8/chartex" xmlns:cx2="http://schemas.microsoft.com/office/drawing/2015/10/21/chartex" xmlns:cx3="http://schemas.microsoft.com/office/drawing/2016/5/9/chartex" xmlns:cx4="http://schemas.microsoft.com/office/drawing/2016/5/10/chartex" xmlns:cx5="http://schemas.microsoft.com/office/drawing/2016/5/11/chartex" xmlns:cx6="http://schemas.microsoft.com/office/drawing/2016/5/12/chartex" xmlns:cx7="http://schemas.microsoft.com/office/drawing/2016/5/13/chartex" xmlns:cx8="http://schemas.microsoft.com/office/drawing/2016/5/14/chartex" xmlns:mc="http://schemas.openxmlformats.org/markup-compatibility/2006" xmlns:aink="http://schemas.microsoft.com/office/drawing/2016/ink" xmlns:am3d="http://schemas.microsoft.com/office/drawing/2017/model3d" xmlns:o="urn:schemas-microsoft-com:office:office" xmlns:r="http://schemas.openxmlformats.org/officeDocument/2006/relationships" xmlns:m="http://schemas.openxmlformats.org/officeDocument/2006/math" xmlns:v="urn:schemas-microsoft-com:vml" xmlns:wp14="http://schemas.microsoft.com/office/word/2010/wordprocessingDrawing" xmlns:wp="http://schemas.openxmlformats.org/drawingml/2006/wordprocessingDrawing" xmlns:w10="urn:schemas-microsoft-com:office:word" xmlns:w="http://schemas.openxmlformats.org/wordprocessingml/2006/main" xmlns:w14="http://schemas.microsoft.com/office/word/2010/wordml" xmlns:w15="http://schemas.microsoft.com/office/word/2012/wordml" xmlns:w16cex="http://schemas.microsoft.com/office/word/2018/wordml/cex" xmlns:w16cid="http://schemas.microsoft.com/office/word/2016/wordml/cid" xmlns:w16="http://schemas.microsoft.com/office/word/2018/wordml" xmlns:w16sdtdh="http://schemas.microsoft.com/office/word/2020/wordml/sdtdatahash" xmlns:w16se="http://schemas.microsoft.com/office/word/2015/wordml/symex" xmlns:wpg="http://schemas.microsoft.com/office/word/2010/wordprocessingGroup" xmlns:wpi="http://schemas.microsoft.com/office/word/2010/wordprocessingInk" xmlns:wne="http://schemas.microsoft.com/office/word/2006/wordml" xmlns:wps="http://schemas.microsoft.com/office/word/2010/wordprocessingShape" mc:Ignorable="w14 w15 w16se w16cid w16 w16cex w16sdtdh wp14">
+<w:glossaryDocument xmlns:wpc="http://schemas.microsoft.com/office/word/2010/wordprocessingCanvas" xmlns:cx="http://schemas.microsoft.com/office/drawing/2014/chartex" xmlns:cx1="http://schemas.microsoft.com/office/drawing/2015/9/8/chartex" xmlns:cx2="http://schemas.microsoft.com/office/drawing/2015/10/21/chartex" xmlns:cx3="http://schemas.microsoft.com/office/drawing/2016/5/9/chartex" xmlns:cx4="http://schemas.microsoft.com/office/drawing/2016/5/10/chartex" xmlns:cx5="http://schemas.microsoft.com/office/drawing/2016/5/11/chartex" xmlns:cx6="http://schemas.microsoft.com/office/drawing/2016/5/12/chartex" xmlns:cx7="http://schemas.microsoft.com/office/drawing/2016/5/13/chartex" xmlns:cx8="http://schemas.microsoft.com/office/drawing/2016/5/14/chartex" xmlns:mc="http://schemas.openxmlformats.org/markup-compatibility/2006" xmlns:aink="http://schemas.microsoft.com/office/drawing/2016/ink" xmlns:am3d="http://schemas.microsoft.com/office/drawing/2017/model3d" xmlns:o="urn:schemas-microsoft-com:office:office" xmlns:oel="http://schemas.microsoft.com/office/2019/extlst" xmlns:r="http://schemas.openxmlformats.org/officeDocument/2006/relationships" xmlns:m="http://schemas.openxmlformats.org/officeDocument/2006/math" xmlns:v="urn:schemas-microsoft-com:vml" xmlns:wp14="http://schemas.microsoft.com/office/word/2010/wordprocessingDrawing" xmlns:wp="http://schemas.openxmlformats.org/drawingml/2006/wordprocessingDrawing" xmlns:w10="urn:schemas-microsoft-com:office:word" xmlns:w="http://schemas.openxmlformats.org/wordprocessingml/2006/main" xmlns:w14="http://schemas.microsoft.com/office/word/2010/wordml" xmlns:w15="http://schemas.microsoft.com/office/word/2012/wordml" xmlns:w16cex="http://schemas.microsoft.com/office/word/2018/wordml/cex" xmlns:w16cid="http://schemas.microsoft.com/office/word/2016/wordml/cid" xmlns:w16="http://schemas.microsoft.com/office/word/2018/wordml" xmlns:w16sdtdh="http://schemas.microsoft.com/office/word/2020/wordml/sdtdatahash" xmlns:w16se="http://schemas.microsoft.com/office/word/2015/wordml/symex" xmlns:wpg="http://schemas.microsoft.com/office/word/2010/wordprocessingGroup" xmlns:wpi="http://schemas.microsoft.com/office/word/2010/wordprocessingInk" xmlns:wne="http://schemas.microsoft.com/office/word/2006/wordml" xmlns:wps="http://schemas.microsoft.com/office/word/2010/wordprocessingShape" mc:Ignorable="w14 w15 w16se w16cid w16 w16cex w16sdtdh wp14">
   <w:docParts>
     <w:docPart>
       <w:docPartPr>
@@ -6502,6 +7137,13 @@
     <w:pitch w:val="variable"/>
     <w:sig w:usb0="E4002EFF" w:usb1="C000E47F" w:usb2="00000009" w:usb3="00000000" w:csb0="000001FF" w:csb1="00000000"/>
   </w:font>
+  <w:font w:name="Arial">
+    <w:panose1 w:val="020B0604020202020204"/>
+    <w:charset w:val="00"/>
+    <w:family w:val="swiss"/>
+    <w:pitch w:val="variable"/>
+    <w:sig w:usb0="E0002EFF" w:usb1="C000785B" w:usb2="00000009" w:usb3="00000000" w:csb0="000001FF" w:csb1="00000000"/>
+  </w:font>
 </w:fonts>
 </file>
 
@@ -6526,6 +7168,7 @@
     <w:rsid w:val="00833B13"/>
     <w:rsid w:val="00872513"/>
     <w:rsid w:val="00936F5C"/>
+    <w:rsid w:val="00A34AEB"/>
     <w:rsid w:val="00ED64EC"/>
   </w:rsids>
   <m:mathPr>

</xml_diff>